<commit_message>
Zusammenfassung Projektmanagement Incl. CH4 Part1
</commit_message>
<xml_diff>
--- a/Zusammenfassung Projektmanagement.docx
+++ b/Zusammenfassung Projektmanagement.docx
@@ -3165,6 +3165,570 @@
         <w:t>Ablauforganisation</w:t>
       </w:r>
     </w:p>
+    <w:p/>
+    <w:p>
+      <w:r>
+        <w:t xml:space="preserve">Ablauforganisation ist die </w:t>
+      </w:r>
+      <w:proofErr w:type="spellStart"/>
+      <w:r>
+        <w:t>raum</w:t>
+      </w:r>
+      <w:proofErr w:type="spellEnd"/>
+      <w:r>
+        <w:t>-zeitliche Strukturierung von Prozessen. Unter einem Prozess versteht man eine zusammenhängende Folge von Tätigkeiten, die einen Kundennutzen erzeugen.</w:t>
+      </w:r>
+    </w:p>
+    <w:p/>
+    <w:p>
+      <w:r>
+        <w:t>Wir wollen einen Projektphasenplan erstellen, welcher die wichtigsten Arbeitsschritte vorwegzunehmen und an diesen Arbeitsschritten sich zu orientieren. (Meilensteine etc.)</w:t>
+      </w:r>
+    </w:p>
+    <w:p/>
+    <w:p>
+      <w:r>
+        <w:t>Projektphasenplan:</w:t>
+      </w:r>
+    </w:p>
+    <w:p>
+      <w:pPr>
+        <w:pStyle w:val="Listenabsatz"/>
+        <w:numPr>
+          <w:ilvl w:val="0"/>
+          <w:numId w:val="1"/>
+        </w:numPr>
+      </w:pPr>
+      <w:r>
+        <w:t>Grober Phasenablauf mit den wichtigsten Arbeitsschritten</w:t>
+      </w:r>
+    </w:p>
+    <w:p>
+      <w:pPr>
+        <w:pStyle w:val="Listenabsatz"/>
+        <w:numPr>
+          <w:ilvl w:val="0"/>
+          <w:numId w:val="1"/>
+        </w:numPr>
+      </w:pPr>
+      <w:r>
+        <w:t>Jede Phase wird mit einem Meilenstein abgeschlossen</w:t>
+      </w:r>
+    </w:p>
+    <w:p>
+      <w:pPr>
+        <w:pStyle w:val="Listenabsatz"/>
+        <w:numPr>
+          <w:ilvl w:val="0"/>
+          <w:numId w:val="1"/>
+        </w:numPr>
+      </w:pPr>
+      <w:r>
+        <w:t>Meist standardisiert im Unternehmen eingesetzt</w:t>
+      </w:r>
+    </w:p>
+    <w:p>
+      <w:pPr>
+        <w:pStyle w:val="Listenabsatz"/>
+        <w:numPr>
+          <w:ilvl w:val="0"/>
+          <w:numId w:val="1"/>
+        </w:numPr>
+      </w:pPr>
+      <w:r>
+        <w:t>Ist ein organisatorisches Hilfsmittel für:</w:t>
+      </w:r>
+    </w:p>
+    <w:p>
+      <w:pPr>
+        <w:pStyle w:val="Listenabsatz"/>
+        <w:numPr>
+          <w:ilvl w:val="1"/>
+          <w:numId w:val="1"/>
+        </w:numPr>
+      </w:pPr>
+      <w:r>
+        <w:t>Die Planung, Überwachung und Steuerung des Projektes</w:t>
+      </w:r>
+    </w:p>
+    <w:p>
+      <w:pPr>
+        <w:pStyle w:val="Listenabsatz"/>
+        <w:numPr>
+          <w:ilvl w:val="1"/>
+          <w:numId w:val="1"/>
+        </w:numPr>
+      </w:pPr>
+      <w:r>
+        <w:t>Die Zuordnung der unterschiedlichen Tätigkeiten zum Projekt</w:t>
+      </w:r>
+    </w:p>
+    <w:p>
+      <w:pPr>
+        <w:pStyle w:val="Listenabsatz"/>
+        <w:numPr>
+          <w:ilvl w:val="1"/>
+          <w:numId w:val="1"/>
+        </w:numPr>
+      </w:pPr>
+      <w:r>
+        <w:t>Die Definition und Beschreibung der Zwischenergebnisse, die während des Projektes entstehen sollen</w:t>
+      </w:r>
+    </w:p>
+    <w:p>
+      <w:pPr>
+        <w:pStyle w:val="Listenabsatz"/>
+        <w:numPr>
+          <w:ilvl w:val="1"/>
+          <w:numId w:val="1"/>
+        </w:numPr>
+      </w:pPr>
+      <w:r>
+        <w:t>Die Festlegung von Entscheidungspunkten, an denen über die Zwischenergebnisse entschieden werden soll</w:t>
+      </w:r>
+    </w:p>
+    <w:p>
+      <w:pPr>
+        <w:pStyle w:val="Listenabsatz"/>
+        <w:numPr>
+          <w:ilvl w:val="1"/>
+          <w:numId w:val="1"/>
+        </w:numPr>
+      </w:pPr>
+      <w:r>
+        <w:t>Eine projektbegleitende Dokumentation</w:t>
+      </w:r>
+    </w:p>
+    <w:p>
+      <w:pPr>
+        <w:pStyle w:val="Listenabsatz"/>
+        <w:numPr>
+          <w:ilvl w:val="1"/>
+          <w:numId w:val="1"/>
+        </w:numPr>
+      </w:pPr>
+      <w:r>
+        <w:t>Eine phasenorientierte Aufwandsplanung</w:t>
+      </w:r>
+    </w:p>
+    <w:p>
+      <w:pPr>
+        <w:pStyle w:val="Listenabsatz"/>
+        <w:numPr>
+          <w:ilvl w:val="1"/>
+          <w:numId w:val="1"/>
+        </w:numPr>
+      </w:pPr>
+      <w:r>
+        <w:t>Eine Phasenorientierte Wirtschaftlichkeitskontrolle</w:t>
+      </w:r>
+    </w:p>
+    <w:p>
+      <w:pPr>
+        <w:pStyle w:val="Listenabsatz"/>
+        <w:numPr>
+          <w:ilvl w:val="1"/>
+          <w:numId w:val="1"/>
+        </w:numPr>
+      </w:pPr>
+      <w:r>
+        <w:t>Eine Phasenorientierte Fortschrittskontrolle</w:t>
+      </w:r>
+    </w:p>
+    <w:p/>
+    <w:p>
+      <w:r>
+        <w:t>Detaillierte Ablaufplan:</w:t>
+      </w:r>
+    </w:p>
+    <w:p>
+      <w:pPr>
+        <w:pStyle w:val="Listenabsatz"/>
+        <w:numPr>
+          <w:ilvl w:val="0"/>
+          <w:numId w:val="1"/>
+        </w:numPr>
+      </w:pPr>
+      <w:r>
+        <w:t>Baut auf dem Projektphasenplan auf</w:t>
+      </w:r>
+    </w:p>
+    <w:p>
+      <w:pPr>
+        <w:pStyle w:val="Listenabsatz"/>
+        <w:numPr>
+          <w:ilvl w:val="0"/>
+          <w:numId w:val="1"/>
+        </w:numPr>
+      </w:pPr>
+      <w:r>
+        <w:t>Wesentlich stärker operativ an dem speziellen Projekt ausgerichtet</w:t>
+      </w:r>
+    </w:p>
+    <w:p/>
+    <w:p>
+      <w:r>
+        <w:t>Phaseneinteilung bei der Projektplanung:</w:t>
+      </w:r>
+    </w:p>
+    <w:p>
+      <w:r>
+        <w:t>Schrittweise:</w:t>
+      </w:r>
+    </w:p>
+    <w:p>
+      <w:pPr>
+        <w:pStyle w:val="Listenabsatz"/>
+        <w:numPr>
+          <w:ilvl w:val="0"/>
+          <w:numId w:val="1"/>
+        </w:numPr>
+      </w:pPr>
+      <w:r>
+        <w:t>Projekte sind komplex und weit in die Zukunft gerichtet. Daraus ergibt sich eine starke Risikobehaftung</w:t>
+      </w:r>
+    </w:p>
+    <w:p>
+      <w:pPr>
+        <w:pStyle w:val="Listenabsatz"/>
+        <w:numPr>
+          <w:ilvl w:val="0"/>
+          <w:numId w:val="1"/>
+        </w:numPr>
+      </w:pPr>
+      <w:r>
+        <w:t>Inkrementelle statt langfristig und starre Vorgehensweise</w:t>
+      </w:r>
+    </w:p>
+    <w:p>
+      <w:r>
+        <w:t>Systemorientiert:</w:t>
+      </w:r>
+    </w:p>
+    <w:p>
+      <w:pPr>
+        <w:pStyle w:val="Listenabsatz"/>
+        <w:numPr>
+          <w:ilvl w:val="0"/>
+          <w:numId w:val="1"/>
+        </w:numPr>
+      </w:pPr>
+      <w:r>
+        <w:t>Ein System ist ein Gefüge von Elementen und deren Beziehungen zueinander. Systeme stehen einerseits in Beziehung zu ihrem Untersystem und lassen sich andererseits in Subsysteme zerlegen</w:t>
+      </w:r>
+    </w:p>
+    <w:p>
+      <w:pPr>
+        <w:pStyle w:val="Listenabsatz"/>
+        <w:numPr>
+          <w:ilvl w:val="0"/>
+          <w:numId w:val="1"/>
+        </w:numPr>
+      </w:pPr>
+      <w:r>
+        <w:t>Einbettung des Projektes in Gesamtzusammenhang des Unternehmens</w:t>
+      </w:r>
+    </w:p>
+    <w:p>
+      <w:r>
+        <w:t>Schematisch:</w:t>
+      </w:r>
+    </w:p>
+    <w:p>
+      <w:pPr>
+        <w:pStyle w:val="Listenabsatz"/>
+        <w:numPr>
+          <w:ilvl w:val="0"/>
+          <w:numId w:val="1"/>
+        </w:numPr>
+      </w:pPr>
+      <w:r>
+        <w:t>Komplexitätsreduktion durch vereinfachte Vorgehensweise</w:t>
+      </w:r>
+    </w:p>
+    <w:p>
+      <w:pPr>
+        <w:pStyle w:val="Listenabsatz"/>
+        <w:numPr>
+          <w:ilvl w:val="0"/>
+          <w:numId w:val="1"/>
+        </w:numPr>
+      </w:pPr>
+      <w:r>
+        <w:t>Verpflichtung zu einer geordneten Vorgehensweise</w:t>
+      </w:r>
+    </w:p>
+    <w:p>
+      <w:pPr>
+        <w:pStyle w:val="Listenabsatz"/>
+        <w:numPr>
+          <w:ilvl w:val="0"/>
+          <w:numId w:val="1"/>
+        </w:numPr>
+      </w:pPr>
+      <w:r>
+        <w:t>Ablaufprozess wird für Externe transparenter und kontrollierbar</w:t>
+      </w:r>
+    </w:p>
+    <w:p>
+      <w:pPr>
+        <w:pStyle w:val="Listenabsatz"/>
+        <w:numPr>
+          <w:ilvl w:val="0"/>
+          <w:numId w:val="1"/>
+        </w:numPr>
+      </w:pPr>
+      <w:r>
+        <w:t xml:space="preserve">Grundlage für Arbeitsteilung </w:t>
+      </w:r>
+    </w:p>
+    <w:p/>
+    <w:p/>
+    <w:p/>
+    <w:p/>
+    <w:p>
+      <w:r>
+        <w:lastRenderedPageBreak/>
+        <w:t>Wasserfallmodell:</w:t>
+      </w:r>
+    </w:p>
+    <w:p>
+      <w:r>
+        <w:t>V-Modell</w:t>
+      </w:r>
+    </w:p>
+    <w:p/>
+    <w:p>
+      <w:r>
+        <w:t>Qualitätsziele – Kostenziele – Zeitziele</w:t>
+      </w:r>
+    </w:p>
+    <w:p>
+      <w:pPr>
+        <w:pStyle w:val="Listenabsatz"/>
+        <w:numPr>
+          <w:ilvl w:val="0"/>
+          <w:numId w:val="2"/>
+        </w:numPr>
+      </w:pPr>
+      <w:r>
+        <w:t xml:space="preserve">3 </w:t>
+      </w:r>
+      <w:proofErr w:type="spellStart"/>
+      <w:r>
+        <w:t>Faltigkeit</w:t>
+      </w:r>
+      <w:proofErr w:type="spellEnd"/>
+      <w:r>
+        <w:t xml:space="preserve"> des Projektmanagements</w:t>
+      </w:r>
+    </w:p>
+    <w:p/>
+    <w:p>
+      <w:r>
+        <w:t>Man hat meistens keinen Linearen Projektverlauf, sondern eher eine S-Kurve.</w:t>
+      </w:r>
+    </w:p>
+    <w:p>
+      <w:pPr>
+        <w:rPr>
+          <w:lang w:val="en-US"/>
+        </w:rPr>
+      </w:pPr>
+      <w:r>
+        <w:rPr>
+          <w:lang w:val="en-US"/>
+        </w:rPr>
+        <w:t>„Slow Start “, „quick momentum</w:t>
+      </w:r>
+      <w:r>
+        <w:rPr>
+          <w:lang w:val="en-US"/>
+        </w:rPr>
+        <w:t xml:space="preserve"> </w:t>
+      </w:r>
+      <w:r>
+        <w:rPr>
+          <w:lang w:val="en-US"/>
+        </w:rPr>
+        <w:t>“, „slow finish</w:t>
+      </w:r>
+      <w:r>
+        <w:rPr>
+          <w:lang w:val="en-US"/>
+        </w:rPr>
+        <w:t xml:space="preserve"> </w:t>
+      </w:r>
+      <w:r>
+        <w:rPr>
+          <w:lang w:val="en-US"/>
+        </w:rPr>
+        <w:t>“</w:t>
+      </w:r>
+    </w:p>
+    <w:p>
+      <w:pPr>
+        <w:rPr>
+          <w:lang w:val="en-US"/>
+        </w:rPr>
+      </w:pPr>
+    </w:p>
+    <w:p>
+      <w:proofErr w:type="spellStart"/>
+      <w:r>
+        <w:t>Aktivitäts</w:t>
+      </w:r>
+      <w:proofErr w:type="spellEnd"/>
+      <w:r>
+        <w:t xml:space="preserve"> </w:t>
+      </w:r>
+      <w:proofErr w:type="spellStart"/>
+      <w:r>
+        <w:t>level</w:t>
+      </w:r>
+      <w:proofErr w:type="spellEnd"/>
+      <w:r>
+        <w:t xml:space="preserve"> hat eher </w:t>
+      </w:r>
+      <w:r>
+        <w:t>ein quadratischer Verlauf</w:t>
+      </w:r>
+      <w:r>
+        <w:t xml:space="preserve"> (Wie ein U quasi). </w:t>
+      </w:r>
+    </w:p>
+    <w:p>
+      <w:r>
+        <w:rPr>
+          <w:noProof/>
+        </w:rPr>
+        <w:drawing>
+          <wp:inline distT="0" distB="0" distL="0" distR="0">
+            <wp:extent cx="4862992" cy="3257550"/>
+            <wp:effectExtent l="0" t="0" r="1270" b="0"/>
+            <wp:docPr id="4" name="Grafik 4"/>
+            <wp:cNvGraphicFramePr>
+              <a:graphicFrameLocks xmlns:a="http://schemas.openxmlformats.org/drawingml/2006/main" noChangeAspect="1"/>
+            </wp:cNvGraphicFramePr>
+            <a:graphic xmlns:a="http://schemas.openxmlformats.org/drawingml/2006/main">
+              <a:graphicData uri="http://schemas.openxmlformats.org/drawingml/2006/picture">
+                <pic:pic xmlns:pic="http://schemas.openxmlformats.org/drawingml/2006/picture">
+                  <pic:nvPicPr>
+                    <pic:cNvPr id="4" name="Bildschirmfoto 2020-06-10 um 22.51.22.png"/>
+                    <pic:cNvPicPr/>
+                  </pic:nvPicPr>
+                  <pic:blipFill>
+                    <a:blip r:embed="rId9">
+                      <a:extLst>
+                        <a:ext uri="{28A0092B-C50C-407E-A947-70E740481C1C}">
+                          <a14:useLocalDpi xmlns:a14="http://schemas.microsoft.com/office/drawing/2010/main" val="0"/>
+                        </a:ext>
+                      </a:extLst>
+                    </a:blip>
+                    <a:stretch>
+                      <a:fillRect/>
+                    </a:stretch>
+                  </pic:blipFill>
+                  <pic:spPr>
+                    <a:xfrm>
+                      <a:off x="0" y="0"/>
+                      <a:ext cx="4873218" cy="3264400"/>
+                    </a:xfrm>
+                    <a:prstGeom prst="rect">
+                      <a:avLst/>
+                    </a:prstGeom>
+                  </pic:spPr>
+                </pic:pic>
+              </a:graphicData>
+            </a:graphic>
+          </wp:inline>
+        </w:drawing>
+      </w:r>
+    </w:p>
+    <w:p/>
+    <w:p>
+      <w:proofErr w:type="spellStart"/>
+      <w:r>
+        <w:t>Relevenz</w:t>
+      </w:r>
+      <w:proofErr w:type="spellEnd"/>
+      <w:r>
+        <w:t xml:space="preserve"> des Schn</w:t>
+      </w:r>
+      <w:r>
+        <w:t>ittstellenmanagements</w:t>
+      </w:r>
+    </w:p>
+    <w:p>
+      <w:r>
+        <w:rPr>
+          <w:noProof/>
+        </w:rPr>
+        <w:drawing>
+          <wp:anchor distT="0" distB="0" distL="114300" distR="114300" simplePos="0" relativeHeight="251659264" behindDoc="0" locked="0" layoutInCell="1" allowOverlap="1">
+            <wp:simplePos x="0" y="0"/>
+            <wp:positionH relativeFrom="column">
+              <wp:posOffset>-175895</wp:posOffset>
+            </wp:positionH>
+            <wp:positionV relativeFrom="paragraph">
+              <wp:posOffset>108585</wp:posOffset>
+            </wp:positionV>
+            <wp:extent cx="4581525" cy="2858135"/>
+            <wp:effectExtent l="0" t="0" r="3175" b="0"/>
+            <wp:wrapSquare wrapText="bothSides"/>
+            <wp:docPr id="5" name="Grafik 5"/>
+            <wp:cNvGraphicFramePr>
+              <a:graphicFrameLocks xmlns:a="http://schemas.openxmlformats.org/drawingml/2006/main" noChangeAspect="1"/>
+            </wp:cNvGraphicFramePr>
+            <a:graphic xmlns:a="http://schemas.openxmlformats.org/drawingml/2006/main">
+              <a:graphicData uri="http://schemas.openxmlformats.org/drawingml/2006/picture">
+                <pic:pic xmlns:pic="http://schemas.openxmlformats.org/drawingml/2006/picture">
+                  <pic:nvPicPr>
+                    <pic:cNvPr id="5" name="Bildschirmfoto 2020-06-11 um 18.27.30.png"/>
+                    <pic:cNvPicPr/>
+                  </pic:nvPicPr>
+                  <pic:blipFill>
+                    <a:blip r:embed="rId10">
+                      <a:extLst>
+                        <a:ext uri="{28A0092B-C50C-407E-A947-70E740481C1C}">
+                          <a14:useLocalDpi xmlns:a14="http://schemas.microsoft.com/office/drawing/2010/main" val="0"/>
+                        </a:ext>
+                      </a:extLst>
+                    </a:blip>
+                    <a:stretch>
+                      <a:fillRect/>
+                    </a:stretch>
+                  </pic:blipFill>
+                  <pic:spPr>
+                    <a:xfrm>
+                      <a:off x="0" y="0"/>
+                      <a:ext cx="4581525" cy="2858135"/>
+                    </a:xfrm>
+                    <a:prstGeom prst="rect">
+                      <a:avLst/>
+                    </a:prstGeom>
+                  </pic:spPr>
+                </pic:pic>
+              </a:graphicData>
+            </a:graphic>
+            <wp14:sizeRelH relativeFrom="page">
+              <wp14:pctWidth>0</wp14:pctWidth>
+            </wp14:sizeRelH>
+            <wp14:sizeRelV relativeFrom="page">
+              <wp14:pctHeight>0</wp14:pctHeight>
+            </wp14:sizeRelV>
+          </wp:anchor>
+        </w:drawing>
+      </w:r>
+    </w:p>
+    <w:p/>
+    <w:p/>
+    <w:p>
+      <w:pPr>
+        <w:pStyle w:val="Listenabsatz"/>
+      </w:pPr>
+    </w:p>
+    <w:p/>
     <w:p>
       <w:pPr>
         <w:rPr>
@@ -3180,6 +3744,1997 @@
           <w:bCs/>
         </w:rPr>
       </w:pPr>
+    </w:p>
+    <w:p>
+      <w:pPr>
+        <w:rPr>
+          <w:b/>
+          <w:bCs/>
+        </w:rPr>
+      </w:pPr>
+    </w:p>
+    <w:p>
+      <w:pPr>
+        <w:rPr>
+          <w:b/>
+          <w:bCs/>
+        </w:rPr>
+      </w:pPr>
+    </w:p>
+    <w:p>
+      <w:pPr>
+        <w:rPr>
+          <w:b/>
+          <w:bCs/>
+        </w:rPr>
+      </w:pPr>
+    </w:p>
+    <w:p>
+      <w:pPr>
+        <w:rPr>
+          <w:b/>
+          <w:bCs/>
+        </w:rPr>
+      </w:pPr>
+    </w:p>
+    <w:p>
+      <w:pPr>
+        <w:rPr>
+          <w:b/>
+          <w:bCs/>
+        </w:rPr>
+      </w:pPr>
+    </w:p>
+    <w:p>
+      <w:pPr>
+        <w:rPr>
+          <w:b/>
+          <w:bCs/>
+        </w:rPr>
+      </w:pPr>
+    </w:p>
+    <w:p>
+      <w:pPr>
+        <w:rPr>
+          <w:b/>
+          <w:bCs/>
+        </w:rPr>
+      </w:pPr>
+    </w:p>
+    <w:p>
+      <w:pPr>
+        <w:rPr>
+          <w:b/>
+          <w:bCs/>
+        </w:rPr>
+      </w:pPr>
+    </w:p>
+    <w:p>
+      <w:pPr>
+        <w:rPr>
+          <w:b/>
+          <w:bCs/>
+        </w:rPr>
+      </w:pPr>
+    </w:p>
+    <w:p>
+      <w:pPr>
+        <w:rPr>
+          <w:b/>
+          <w:bCs/>
+        </w:rPr>
+      </w:pPr>
+    </w:p>
+    <w:p>
+      <w:pPr>
+        <w:rPr>
+          <w:b/>
+          <w:bCs/>
+        </w:rPr>
+      </w:pPr>
+    </w:p>
+    <w:p>
+      <w:pPr>
+        <w:rPr>
+          <w:b/>
+          <w:bCs/>
+        </w:rPr>
+      </w:pPr>
+    </w:p>
+    <w:p>
+      <w:pPr>
+        <w:rPr>
+          <w:b/>
+          <w:bCs/>
+        </w:rPr>
+      </w:pPr>
+      <w:r>
+        <w:rPr>
+          <w:b/>
+          <w:bCs/>
+        </w:rPr>
+        <w:lastRenderedPageBreak/>
+        <w:t>Koordinations-/Integrationsmaßnahmen</w:t>
+      </w:r>
+    </w:p>
+    <w:p>
+      <w:pPr>
+        <w:rPr>
+          <w:b/>
+          <w:bCs/>
+        </w:rPr>
+      </w:pPr>
+      <w:r>
+        <w:rPr>
+          <w:b/>
+          <w:bCs/>
+          <w:noProof/>
+        </w:rPr>
+        <w:drawing>
+          <wp:inline distT="0" distB="0" distL="0" distR="0">
+            <wp:extent cx="5756910" cy="2267585"/>
+            <wp:effectExtent l="0" t="0" r="0" b="5715"/>
+            <wp:docPr id="6" name="Grafik 6"/>
+            <wp:cNvGraphicFramePr>
+              <a:graphicFrameLocks xmlns:a="http://schemas.openxmlformats.org/drawingml/2006/main" noChangeAspect="1"/>
+            </wp:cNvGraphicFramePr>
+            <a:graphic xmlns:a="http://schemas.openxmlformats.org/drawingml/2006/main">
+              <a:graphicData uri="http://schemas.openxmlformats.org/drawingml/2006/picture">
+                <pic:pic xmlns:pic="http://schemas.openxmlformats.org/drawingml/2006/picture">
+                  <pic:nvPicPr>
+                    <pic:cNvPr id="6" name="Bildschirmfoto 2020-06-11 um 18.32.54.png"/>
+                    <pic:cNvPicPr/>
+                  </pic:nvPicPr>
+                  <pic:blipFill>
+                    <a:blip r:embed="rId11">
+                      <a:extLst>
+                        <a:ext uri="{28A0092B-C50C-407E-A947-70E740481C1C}">
+                          <a14:useLocalDpi xmlns:a14="http://schemas.microsoft.com/office/drawing/2010/main" val="0"/>
+                        </a:ext>
+                      </a:extLst>
+                    </a:blip>
+                    <a:stretch>
+                      <a:fillRect/>
+                    </a:stretch>
+                  </pic:blipFill>
+                  <pic:spPr>
+                    <a:xfrm>
+                      <a:off x="0" y="0"/>
+                      <a:ext cx="5756910" cy="2267585"/>
+                    </a:xfrm>
+                    <a:prstGeom prst="rect">
+                      <a:avLst/>
+                    </a:prstGeom>
+                  </pic:spPr>
+                </pic:pic>
+              </a:graphicData>
+            </a:graphic>
+          </wp:inline>
+        </w:drawing>
+      </w:r>
+    </w:p>
+    <w:p>
+      <w:pPr>
+        <w:rPr>
+          <w:b/>
+          <w:bCs/>
+        </w:rPr>
+      </w:pPr>
+    </w:p>
+    <w:p>
+      <w:r>
+        <w:t xml:space="preserve"> </w:t>
+      </w:r>
+      <w:r>
+        <w:rPr>
+          <w:noProof/>
+        </w:rPr>
+        <w:drawing>
+          <wp:inline distT="0" distB="0" distL="0" distR="0">
+            <wp:extent cx="5756910" cy="3105785"/>
+            <wp:effectExtent l="0" t="0" r="0" b="5715"/>
+            <wp:docPr id="7" name="Grafik 7"/>
+            <wp:cNvGraphicFramePr>
+              <a:graphicFrameLocks xmlns:a="http://schemas.openxmlformats.org/drawingml/2006/main" noChangeAspect="1"/>
+            </wp:cNvGraphicFramePr>
+            <a:graphic xmlns:a="http://schemas.openxmlformats.org/drawingml/2006/main">
+              <a:graphicData uri="http://schemas.openxmlformats.org/drawingml/2006/picture">
+                <pic:pic xmlns:pic="http://schemas.openxmlformats.org/drawingml/2006/picture">
+                  <pic:nvPicPr>
+                    <pic:cNvPr id="7" name="Bildschirmfoto 2020-06-11 um 18.35.22.png"/>
+                    <pic:cNvPicPr/>
+                  </pic:nvPicPr>
+                  <pic:blipFill>
+                    <a:blip r:embed="rId12">
+                      <a:extLst>
+                        <a:ext uri="{28A0092B-C50C-407E-A947-70E740481C1C}">
+                          <a14:useLocalDpi xmlns:a14="http://schemas.microsoft.com/office/drawing/2010/main" val="0"/>
+                        </a:ext>
+                      </a:extLst>
+                    </a:blip>
+                    <a:stretch>
+                      <a:fillRect/>
+                    </a:stretch>
+                  </pic:blipFill>
+                  <pic:spPr>
+                    <a:xfrm>
+                      <a:off x="0" y="0"/>
+                      <a:ext cx="5756910" cy="3105785"/>
+                    </a:xfrm>
+                    <a:prstGeom prst="rect">
+                      <a:avLst/>
+                    </a:prstGeom>
+                  </pic:spPr>
+                </pic:pic>
+              </a:graphicData>
+            </a:graphic>
+          </wp:inline>
+        </w:drawing>
+      </w:r>
+    </w:p>
+    <w:p>
+      <w:r>
+        <w:t>Projektselektion:</w:t>
+      </w:r>
+    </w:p>
+    <w:p>
+      <w:r>
+        <w:t>Gründe</w:t>
+      </w:r>
+    </w:p>
+    <w:p>
+      <w:pPr>
+        <w:pStyle w:val="Listenabsatz"/>
+        <w:numPr>
+          <w:ilvl w:val="0"/>
+          <w:numId w:val="1"/>
+        </w:numPr>
+      </w:pPr>
+      <w:r>
+        <w:t>Knappe Ressourcen</w:t>
+      </w:r>
+    </w:p>
+    <w:p>
+      <w:pPr>
+        <w:pStyle w:val="Listenabsatz"/>
+        <w:numPr>
+          <w:ilvl w:val="0"/>
+          <w:numId w:val="1"/>
+        </w:numPr>
+      </w:pPr>
+      <w:r>
+        <w:t>Geldmittel, Personal, Sachmittel und Material müssen sinnvoll eingesetzt werden</w:t>
+      </w:r>
+    </w:p>
+    <w:p>
+      <w:pPr>
+        <w:pStyle w:val="Listenabsatz"/>
+        <w:numPr>
+          <w:ilvl w:val="0"/>
+          <w:numId w:val="1"/>
+        </w:numPr>
+      </w:pPr>
+      <w:r>
+        <w:t>Auswahl der Projekte, die die höchste Erreichung der Unternehmensziele versprechen</w:t>
+      </w:r>
+    </w:p>
+    <w:p>
+      <w:r>
+        <w:t>Machbarkeit</w:t>
+      </w:r>
+    </w:p>
+    <w:p>
+      <w:pPr>
+        <w:pStyle w:val="Listenabsatz"/>
+        <w:numPr>
+          <w:ilvl w:val="0"/>
+          <w:numId w:val="1"/>
+        </w:numPr>
+      </w:pPr>
+      <w:r>
+        <w:t>Mit Hilfe von Machbarkeitsstudien wird überprüft, ob ein Projekt aus technischen, wirtschaftlichen, rechtlichen, ökologischen und sozialen Aspekten durchführbar ist</w:t>
+      </w:r>
+    </w:p>
+    <w:p/>
+    <w:p>
+      <w:r>
+        <w:t>Wirtschaftlichkeitsbetrachtungen wird unterschieden in monetär und nicht monetären. Nicht monetäre sind hierbei Nutzenorientiert (mit einer Nutzwertanalyse). Monetäre sind unterteilt in kostenorientiert statisch (Kosten/Gewinn vergleich, Rentabilitätsrechnung) und kostenorientiert dynamisch (Kapitalwertmethode, Internet-Zinsfuß-Methode).</w:t>
+      </w:r>
+    </w:p>
+    <w:p/>
+    <w:p/>
+    <w:p>
+      <w:r>
+        <w:lastRenderedPageBreak/>
+        <w:t>Der Erste Schritt bevor man ein Projekt angeht, welcher auch immer wiederholt werden sollte, ist eine Umweltanalyse und damit auch eine Stakeholder Analyse.</w:t>
+      </w:r>
+      <w:r>
+        <w:t xml:space="preserve"> Damit ist es also eine Grundlage für die spätere Projektplanung.</w:t>
+      </w:r>
+    </w:p>
+    <w:p/>
+    <w:p>
+      <w:proofErr w:type="spellStart"/>
+      <w:r>
+        <w:t>Stakeholderanalysen</w:t>
+      </w:r>
+      <w:proofErr w:type="spellEnd"/>
+      <w:r>
+        <w:t xml:space="preserve"> unterstützen das Ableiten von Strategien zum Management verschiedener Anspruchsgruppen. (In einer 2 x 2 Matrix. </w:t>
+      </w:r>
+      <w:proofErr w:type="gramStart"/>
+      <w:r>
+        <w:t>X Achse</w:t>
+      </w:r>
+      <w:proofErr w:type="gramEnd"/>
+      <w:r>
+        <w:t xml:space="preserve"> Macht/Einfluss. </w:t>
+      </w:r>
+      <w:proofErr w:type="gramStart"/>
+      <w:r>
+        <w:t>Y Achse</w:t>
+      </w:r>
+      <w:proofErr w:type="gramEnd"/>
+      <w:r>
+        <w:t xml:space="preserve"> Einstellung zum Projekt. Dann Unten links: Beobachten. Unten </w:t>
+      </w:r>
+      <w:proofErr w:type="spellStart"/>
+      <w:r>
+        <w:t>Rechts</w:t>
+      </w:r>
+      <w:proofErr w:type="spellEnd"/>
+      <w:r>
+        <w:t xml:space="preserve">: Informieren. Oben rechts: </w:t>
+      </w:r>
+      <w:proofErr w:type="spellStart"/>
+      <w:r>
+        <w:t>Involvieren.Oben</w:t>
+      </w:r>
+      <w:proofErr w:type="spellEnd"/>
+      <w:r>
+        <w:t xml:space="preserve"> links: Zufriedenstellen)</w:t>
+      </w:r>
+    </w:p>
+    <w:p/>
+    <w:p>
+      <w:r>
+        <w:t>Projektgründung: Durch den Projektantrag erstellt durch eine formelle Freigabe der Projektauftrag.</w:t>
+      </w:r>
+    </w:p>
+    <w:p>
+      <w:r>
+        <w:t>Vorphase:</w:t>
+      </w:r>
+    </w:p>
+    <w:p>
+      <w:pPr>
+        <w:pStyle w:val="Listenabsatz"/>
+        <w:numPr>
+          <w:ilvl w:val="0"/>
+          <w:numId w:val="1"/>
+        </w:numPr>
+      </w:pPr>
+      <w:r>
+        <w:t xml:space="preserve"> Problembeschreibung und Erstellung des Lastenhefts</w:t>
+      </w:r>
+    </w:p>
+    <w:p>
+      <w:pPr>
+        <w:pStyle w:val="Listenabsatz"/>
+        <w:numPr>
+          <w:ilvl w:val="0"/>
+          <w:numId w:val="1"/>
+        </w:numPr>
+      </w:pPr>
+      <w:r>
+        <w:t>Lastenheft ist Basis für die Ausschreibung durch den Kunden und damit auch Basis für das Angebot</w:t>
+      </w:r>
+    </w:p>
+    <w:p>
+      <w:r>
+        <w:t>Analysephase:</w:t>
+      </w:r>
+    </w:p>
+    <w:p>
+      <w:pPr>
+        <w:pStyle w:val="Listenabsatz"/>
+        <w:numPr>
+          <w:ilvl w:val="0"/>
+          <w:numId w:val="1"/>
+        </w:numPr>
+      </w:pPr>
+      <w:r>
+        <w:t>Problemanalyse und Zielsetzung</w:t>
+      </w:r>
+    </w:p>
+    <w:p>
+      <w:pPr>
+        <w:pStyle w:val="Listenabsatz"/>
+        <w:numPr>
+          <w:ilvl w:val="0"/>
+          <w:numId w:val="1"/>
+        </w:numPr>
+      </w:pPr>
+      <w:r>
+        <w:t>Erstellung des Pflichtenhefts (In Absprache mit dem Kunden)</w:t>
+      </w:r>
+    </w:p>
+    <w:p/>
+    <w:p>
+      <w:r>
+        <w:t>Als letztes Zielplanung:</w:t>
+      </w:r>
+    </w:p>
+    <w:p>
+      <w:r>
+        <w:t>Definition: Ziele sind normative Aussagen von Entscheidungsträgern, die einen gewünschten, von ihnen oder anderen anzustrebenden, zukünftigen Zustand der Realität beschreiben.</w:t>
+      </w:r>
+    </w:p>
+    <w:p/>
+    <w:p>
+      <w:r>
+        <w:t>Ziele erfüllen folgende Ziele:</w:t>
+      </w:r>
+    </w:p>
+    <w:p>
+      <w:pPr>
+        <w:pStyle w:val="Listenabsatz"/>
+        <w:numPr>
+          <w:ilvl w:val="0"/>
+          <w:numId w:val="1"/>
+        </w:numPr>
+      </w:pPr>
+      <w:r>
+        <w:t>Entscheidungsfunktion, Koordinationsfunktion, Motivationsfunktion, Informationsfunktion, Kontrollfunktion und Legimitationsfunktion</w:t>
+      </w:r>
+    </w:p>
+    <w:p>
+      <w:pPr>
+        <w:pStyle w:val="Listenabsatz"/>
+      </w:pPr>
+    </w:p>
+    <w:p>
+      <w:proofErr w:type="spellStart"/>
+      <w:r>
+        <w:t>Zielhierachie</w:t>
+      </w:r>
+      <w:proofErr w:type="spellEnd"/>
+      <w:r>
+        <w:t>:</w:t>
+      </w:r>
+    </w:p>
+    <w:p>
+      <w:r>
+        <w:rPr>
+          <w:noProof/>
+        </w:rPr>
+        <mc:AlternateContent>
+          <mc:Choice Requires="wps">
+            <w:drawing>
+              <wp:anchor distT="0" distB="0" distL="114300" distR="114300" simplePos="0" relativeHeight="251660288" behindDoc="0" locked="0" layoutInCell="1" allowOverlap="1">
+                <wp:simplePos x="0" y="0"/>
+                <wp:positionH relativeFrom="column">
+                  <wp:posOffset>4948555</wp:posOffset>
+                </wp:positionH>
+                <wp:positionV relativeFrom="paragraph">
+                  <wp:posOffset>191770</wp:posOffset>
+                </wp:positionV>
+                <wp:extent cx="295275" cy="371475"/>
+                <wp:effectExtent l="12700" t="0" r="22225" b="22225"/>
+                <wp:wrapNone/>
+                <wp:docPr id="9" name="Pfeil nach unten 9"/>
+                <wp:cNvGraphicFramePr/>
+                <a:graphic xmlns:a="http://schemas.openxmlformats.org/drawingml/2006/main">
+                  <a:graphicData uri="http://schemas.microsoft.com/office/word/2010/wordprocessingShape">
+                    <wps:wsp>
+                      <wps:cNvSpPr/>
+                      <wps:spPr>
+                        <a:xfrm>
+                          <a:off x="0" y="0"/>
+                          <a:ext cx="295275" cy="371475"/>
+                        </a:xfrm>
+                        <a:prstGeom prst="downArrow">
+                          <a:avLst/>
+                        </a:prstGeom>
+                      </wps:spPr>
+                      <wps:style>
+                        <a:lnRef idx="2">
+                          <a:schemeClr val="accent1">
+                            <a:shade val="50000"/>
+                          </a:schemeClr>
+                        </a:lnRef>
+                        <a:fillRef idx="1">
+                          <a:schemeClr val="accent1"/>
+                        </a:fillRef>
+                        <a:effectRef idx="0">
+                          <a:schemeClr val="accent1"/>
+                        </a:effectRef>
+                        <a:fontRef idx="minor">
+                          <a:schemeClr val="lt1"/>
+                        </a:fontRef>
+                      </wps:style>
+                      <wps:bodyPr rot="0" spcFirstLastPara="0" vertOverflow="overflow" horzOverflow="overflow" vert="horz" wrap="square" lIns="91440" tIns="45720" rIns="91440" bIns="45720" numCol="1" spcCol="0" rtlCol="0" fromWordArt="0" anchor="ctr" anchorCtr="0" forceAA="0" compatLnSpc="1">
+                        <a:prstTxWarp prst="textNoShape">
+                          <a:avLst/>
+                        </a:prstTxWarp>
+                        <a:noAutofit/>
+                      </wps:bodyPr>
+                    </wps:wsp>
+                  </a:graphicData>
+                </a:graphic>
+              </wp:anchor>
+            </w:drawing>
+          </mc:Choice>
+          <mc:Fallback>
+            <w:pict>
+              <v:shapetype w14:anchorId="5C170277" id="_x0000_t67" coordsize="21600,21600" o:spt="67" adj="16200,5400" path="m0@0l@1@0@1,0@2,0@2@0,21600@0,10800,21600xe">
+                <v:stroke joinstyle="miter"/>
+                <v:formulas>
+                  <v:f eqn="val #0"/>
+                  <v:f eqn="val #1"/>
+                  <v:f eqn="sum height 0 #1"/>
+                  <v:f eqn="sum 10800 0 #1"/>
+                  <v:f eqn="sum width 0 #0"/>
+                  <v:f eqn="prod @4 @3 10800"/>
+                  <v:f eqn="sum width 0 @5"/>
+                </v:formulas>
+                <v:path o:connecttype="custom" o:connectlocs="10800,0;0,@0;10800,21600;21600,@0" o:connectangles="270,180,90,0" textboxrect="@1,0,@2,@6"/>
+                <v:handles>
+                  <v:h position="#1,#0" xrange="0,10800" yrange="0,21600"/>
+                </v:handles>
+              </v:shapetype>
+              <v:shape id="Pfeil nach unten 9" o:spid="_x0000_s1026" type="#_x0000_t67" style="position:absolute;margin-left:389.65pt;margin-top:15.1pt;width:23.25pt;height:29.25pt;z-index:251660288;visibility:visible;mso-wrap-style:square;mso-wrap-distance-left:9pt;mso-wrap-distance-top:0;mso-wrap-distance-right:9pt;mso-wrap-distance-bottom:0;mso-position-horizontal:absolute;mso-position-horizontal-relative:text;mso-position-vertical:absolute;mso-position-vertical-relative:text;v-text-anchor:middle" o:gfxdata="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" adj="13015" fillcolor="#4472c4 [3204]" strokecolor="#1f3763 [1604]" strokeweight="1pt"/>
+            </w:pict>
+          </mc:Fallback>
+        </mc:AlternateContent>
+      </w:r>
+      <w:r>
+        <w:t>Projektvision (oberste Strategische Zielsetzung): Wieso ist dieses Projekt für u</w:t>
+      </w:r>
+      <w:r>
+        <w:t>ns</w:t>
+      </w:r>
+      <w:r>
+        <w:t xml:space="preserve">er Unternehmen von Bedeutung? Welches ist </w:t>
+      </w:r>
+      <w:r>
+        <w:rPr>
+          <w:i/>
+          <w:iCs/>
+        </w:rPr>
+        <w:t xml:space="preserve">das </w:t>
+      </w:r>
+      <w:r>
+        <w:t>wesentliche Ziel des Projekts?</w:t>
+      </w:r>
+    </w:p>
+    <w:p/>
+    <w:p>
+      <w:r>
+        <w:rPr>
+          <w:noProof/>
+        </w:rPr>
+        <mc:AlternateContent>
+          <mc:Choice Requires="wps">
+            <w:drawing>
+              <wp:anchor distT="0" distB="0" distL="114300" distR="114300" simplePos="0" relativeHeight="251662336" behindDoc="0" locked="0" layoutInCell="1" allowOverlap="1" wp14:anchorId="00E52664" wp14:editId="71FE8B5D">
+                <wp:simplePos x="0" y="0"/>
+                <wp:positionH relativeFrom="column">
+                  <wp:posOffset>4657725</wp:posOffset>
+                </wp:positionH>
+                <wp:positionV relativeFrom="paragraph">
+                  <wp:posOffset>185420</wp:posOffset>
+                </wp:positionV>
+                <wp:extent cx="295275" cy="371475"/>
+                <wp:effectExtent l="12700" t="0" r="22225" b="22225"/>
+                <wp:wrapNone/>
+                <wp:docPr id="10" name="Pfeil nach unten 10"/>
+                <wp:cNvGraphicFramePr/>
+                <a:graphic xmlns:a="http://schemas.openxmlformats.org/drawingml/2006/main">
+                  <a:graphicData uri="http://schemas.microsoft.com/office/word/2010/wordprocessingShape">
+                    <wps:wsp>
+                      <wps:cNvSpPr/>
+                      <wps:spPr>
+                        <a:xfrm>
+                          <a:off x="0" y="0"/>
+                          <a:ext cx="295275" cy="371475"/>
+                        </a:xfrm>
+                        <a:prstGeom prst="downArrow">
+                          <a:avLst/>
+                        </a:prstGeom>
+                      </wps:spPr>
+                      <wps:style>
+                        <a:lnRef idx="2">
+                          <a:schemeClr val="accent1">
+                            <a:shade val="50000"/>
+                          </a:schemeClr>
+                        </a:lnRef>
+                        <a:fillRef idx="1">
+                          <a:schemeClr val="accent1"/>
+                        </a:fillRef>
+                        <a:effectRef idx="0">
+                          <a:schemeClr val="accent1"/>
+                        </a:effectRef>
+                        <a:fontRef idx="minor">
+                          <a:schemeClr val="lt1"/>
+                        </a:fontRef>
+                      </wps:style>
+                      <wps:bodyPr rot="0" spcFirstLastPara="0" vertOverflow="overflow" horzOverflow="overflow" vert="horz" wrap="square" lIns="91440" tIns="45720" rIns="91440" bIns="45720" numCol="1" spcCol="0" rtlCol="0" fromWordArt="0" anchor="ctr" anchorCtr="0" forceAA="0" compatLnSpc="1">
+                        <a:prstTxWarp prst="textNoShape">
+                          <a:avLst/>
+                        </a:prstTxWarp>
+                        <a:noAutofit/>
+                      </wps:bodyPr>
+                    </wps:wsp>
+                  </a:graphicData>
+                </a:graphic>
+              </wp:anchor>
+            </w:drawing>
+          </mc:Choice>
+          <mc:Fallback>
+            <w:pict>
+              <v:shape w14:anchorId="014DD87F" id="Pfeil nach unten 10" o:spid="_x0000_s1026" type="#_x0000_t67" style="position:absolute;margin-left:366.75pt;margin-top:14.6pt;width:23.25pt;height:29.25pt;z-index:251662336;visibility:visible;mso-wrap-style:square;mso-wrap-distance-left:9pt;mso-wrap-distance-top:0;mso-wrap-distance-right:9pt;mso-wrap-distance-bottom:0;mso-position-horizontal:absolute;mso-position-horizontal-relative:text;mso-position-vertical:absolute;mso-position-vertical-relative:text;v-text-anchor:middle" o:gfxdata="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" adj="13015" fillcolor="#4472c4 [3204]" strokecolor="#1f3763 [1604]" strokeweight="1pt"/>
+            </w:pict>
+          </mc:Fallback>
+        </mc:AlternateContent>
+      </w:r>
+      <w:r>
+        <w:t>Strategische Projektziele (z.B. Finanz-, Kunden-, Prozessziele und interne Lernziele) Was sind die Ziele des Projektes aus strategischer Sicht?</w:t>
+      </w:r>
+      <w:r>
+        <w:rPr>
+          <w:noProof/>
+        </w:rPr>
+        <w:t xml:space="preserve"> </w:t>
+      </w:r>
+    </w:p>
+    <w:p/>
+    <w:p>
+      <w:r>
+        <w:t>Operative Projektziele (Kosten, Zeit, Leistung)</w:t>
+      </w:r>
+      <w:r>
+        <w:t xml:space="preserve"> Welches sind die wesentlichen Rahmenbedingungen für das Projekt und welche Anforderungen werden an das Projektergebnis gestellt?</w:t>
+      </w:r>
+    </w:p>
+    <w:p/>
+    <w:p>
+      <w:r>
+        <w:t>Ziele sollen SMART sein.</w:t>
+      </w:r>
+    </w:p>
+    <w:p>
+      <w:proofErr w:type="gramStart"/>
+      <w:r>
+        <w:t>Smart  -</w:t>
+      </w:r>
+      <w:proofErr w:type="gramEnd"/>
+      <w:r>
+        <w:t xml:space="preserve"> Ziele müssen eindeutig definiert sein</w:t>
+      </w:r>
+    </w:p>
+    <w:p>
+      <w:r>
+        <w:t>Messbar – Ziele müssen messbar sein (konkreter Zielgegenstand und Zielausmaß)</w:t>
+      </w:r>
+    </w:p>
+    <w:p>
+      <w:r>
+        <w:t>Angemessen – Ziele müssen anspruchsvoll aber erreichbar sein</w:t>
+      </w:r>
+    </w:p>
+    <w:p>
+      <w:r>
+        <w:t>Relevant – Ziele müssen bedeutsam sein (Mehrwert)</w:t>
+      </w:r>
+    </w:p>
+    <w:p>
+      <w:r>
+        <w:t>Terminiert – zu jedem Ziel gehört eine klare Terminvorgabe</w:t>
+      </w:r>
+    </w:p>
+    <w:p>
+      <w:r>
+        <w:t xml:space="preserve">Außerdem sollten sie Lösungsneutral und positiv formuliert sein. Ziele können komplementär, neutral oder </w:t>
+      </w:r>
+      <w:proofErr w:type="spellStart"/>
+      <w:r>
+        <w:t>konfliktär</w:t>
+      </w:r>
+      <w:proofErr w:type="spellEnd"/>
+      <w:r>
+        <w:t xml:space="preserve"> sein</w:t>
+      </w:r>
+    </w:p>
+    <w:p/>
+    <w:p>
+      <w:r>
+        <w:rPr>
+          <w:noProof/>
+        </w:rPr>
+        <w:lastRenderedPageBreak/>
+        <w:drawing>
+          <wp:inline distT="0" distB="0" distL="0" distR="0">
+            <wp:extent cx="5756910" cy="3950970"/>
+            <wp:effectExtent l="0" t="0" r="0" b="0"/>
+            <wp:docPr id="11" name="Grafik 11"/>
+            <wp:cNvGraphicFramePr>
+              <a:graphicFrameLocks xmlns:a="http://schemas.openxmlformats.org/drawingml/2006/main" noChangeAspect="1"/>
+            </wp:cNvGraphicFramePr>
+            <a:graphic xmlns:a="http://schemas.openxmlformats.org/drawingml/2006/main">
+              <a:graphicData uri="http://schemas.openxmlformats.org/drawingml/2006/picture">
+                <pic:pic xmlns:pic="http://schemas.openxmlformats.org/drawingml/2006/picture">
+                  <pic:nvPicPr>
+                    <pic:cNvPr id="11" name="Bildschirmfoto 2020-06-11 um 19.11.26.png"/>
+                    <pic:cNvPicPr/>
+                  </pic:nvPicPr>
+                  <pic:blipFill>
+                    <a:blip r:embed="rId13">
+                      <a:extLst>
+                        <a:ext uri="{28A0092B-C50C-407E-A947-70E740481C1C}">
+                          <a14:useLocalDpi xmlns:a14="http://schemas.microsoft.com/office/drawing/2010/main" val="0"/>
+                        </a:ext>
+                      </a:extLst>
+                    </a:blip>
+                    <a:stretch>
+                      <a:fillRect/>
+                    </a:stretch>
+                  </pic:blipFill>
+                  <pic:spPr>
+                    <a:xfrm>
+                      <a:off x="0" y="0"/>
+                      <a:ext cx="5756910" cy="3950970"/>
+                    </a:xfrm>
+                    <a:prstGeom prst="rect">
+                      <a:avLst/>
+                    </a:prstGeom>
+                  </pic:spPr>
+                </pic:pic>
+              </a:graphicData>
+            </a:graphic>
+          </wp:inline>
+        </w:drawing>
+      </w:r>
+    </w:p>
+    <w:p>
+      <w:r>
+        <w:t>Methoden zur Analyse der Zielbeziehungen:</w:t>
+      </w:r>
+    </w:p>
+    <w:p>
+      <w:pPr>
+        <w:pStyle w:val="Listenabsatz"/>
+        <w:numPr>
+          <w:ilvl w:val="0"/>
+          <w:numId w:val="1"/>
+        </w:numPr>
+      </w:pPr>
+      <w:r>
+        <w:t>Projekt-Umfeldanalyse</w:t>
+      </w:r>
+    </w:p>
+    <w:p>
+      <w:pPr>
+        <w:pStyle w:val="Listenabsatz"/>
+        <w:numPr>
+          <w:ilvl w:val="1"/>
+          <w:numId w:val="1"/>
+        </w:numPr>
+      </w:pPr>
+      <w:r>
+        <w:t>Wichtige Grundlage für Untersuchung der Interdependenzrelation</w:t>
+      </w:r>
+    </w:p>
+    <w:p>
+      <w:pPr>
+        <w:pStyle w:val="Listenabsatz"/>
+        <w:numPr>
+          <w:ilvl w:val="1"/>
+          <w:numId w:val="1"/>
+        </w:numPr>
+      </w:pPr>
+      <w:r>
+        <w:t>Insbesondere: Analyse der Zielkonflikte</w:t>
+      </w:r>
+    </w:p>
+    <w:p>
+      <w:pPr>
+        <w:pStyle w:val="Listenabsatz"/>
+        <w:numPr>
+          <w:ilvl w:val="0"/>
+          <w:numId w:val="1"/>
+        </w:numPr>
+      </w:pPr>
+      <w:r>
+        <w:t>Erste verbale Zielgewichtung</w:t>
+      </w:r>
+    </w:p>
+    <w:p>
+      <w:pPr>
+        <w:pStyle w:val="Listenabsatz"/>
+        <w:numPr>
+          <w:ilvl w:val="1"/>
+          <w:numId w:val="1"/>
+        </w:numPr>
+      </w:pPr>
+      <w:r>
+        <w:t>Muss-Ziele, Soll-Ziele, Kann-Ziele</w:t>
+      </w:r>
+    </w:p>
+    <w:p>
+      <w:pPr>
+        <w:pStyle w:val="Listenabsatz"/>
+        <w:numPr>
+          <w:ilvl w:val="0"/>
+          <w:numId w:val="1"/>
+        </w:numPr>
+      </w:pPr>
+      <w:r>
+        <w:t>Gewichtete Zielstruktur</w:t>
+      </w:r>
+    </w:p>
+    <w:p>
+      <w:pPr>
+        <w:pStyle w:val="Listenabsatz"/>
+        <w:numPr>
+          <w:ilvl w:val="1"/>
+          <w:numId w:val="1"/>
+        </w:numPr>
+      </w:pPr>
+      <w:r>
+        <w:t xml:space="preserve">Aufspannung einer Zielstruktur zur Untersuchung von </w:t>
+      </w:r>
+      <w:proofErr w:type="spellStart"/>
+      <w:r>
+        <w:t>Instrumentrelationen</w:t>
+      </w:r>
+      <w:proofErr w:type="spellEnd"/>
+    </w:p>
+    <w:p>
+      <w:pPr>
+        <w:pStyle w:val="Listenabsatz"/>
+        <w:numPr>
+          <w:ilvl w:val="1"/>
+          <w:numId w:val="1"/>
+        </w:numPr>
+      </w:pPr>
+      <w:r>
+        <w:t>Festlegung von Präferenzen für die Gewichtung der Ziele</w:t>
+      </w:r>
+    </w:p>
+    <w:p>
+      <w:pPr>
+        <w:pStyle w:val="Listenabsatz"/>
+        <w:numPr>
+          <w:ilvl w:val="0"/>
+          <w:numId w:val="1"/>
+        </w:numPr>
+      </w:pPr>
+      <w:r>
+        <w:t>Präferenzmatrix</w:t>
+      </w:r>
+    </w:p>
+    <w:p>
+      <w:pPr>
+        <w:pStyle w:val="Listenabsatz"/>
+        <w:numPr>
+          <w:ilvl w:val="1"/>
+          <w:numId w:val="1"/>
+        </w:numPr>
+      </w:pPr>
+      <w:r>
+        <w:t>Gewichtung bei komplexer Zielstruktur schwierig</w:t>
+      </w:r>
+    </w:p>
+    <w:p>
+      <w:pPr>
+        <w:pStyle w:val="Listenabsatz"/>
+        <w:numPr>
+          <w:ilvl w:val="1"/>
+          <w:numId w:val="1"/>
+        </w:numPr>
+      </w:pPr>
+      <w:r>
+        <w:t>Paarweises Vergleichen der Ziele untereinander</w:t>
+      </w:r>
+    </w:p>
+    <w:p/>
+    <w:p>
+      <w:r>
+        <w:rPr>
+          <w:noProof/>
+        </w:rPr>
+        <w:drawing>
+          <wp:anchor distT="0" distB="0" distL="114300" distR="114300" simplePos="0" relativeHeight="251663360" behindDoc="0" locked="0" layoutInCell="1" allowOverlap="1">
+            <wp:simplePos x="0" y="0"/>
+            <wp:positionH relativeFrom="column">
+              <wp:posOffset>-766445</wp:posOffset>
+            </wp:positionH>
+            <wp:positionV relativeFrom="paragraph">
+              <wp:posOffset>338455</wp:posOffset>
+            </wp:positionV>
+            <wp:extent cx="4503882" cy="2200275"/>
+            <wp:effectExtent l="0" t="0" r="5080" b="0"/>
+            <wp:wrapSquare wrapText="bothSides"/>
+            <wp:docPr id="12" name="Grafik 12"/>
+            <wp:cNvGraphicFramePr>
+              <a:graphicFrameLocks xmlns:a="http://schemas.openxmlformats.org/drawingml/2006/main" noChangeAspect="1"/>
+            </wp:cNvGraphicFramePr>
+            <a:graphic xmlns:a="http://schemas.openxmlformats.org/drawingml/2006/main">
+              <a:graphicData uri="http://schemas.openxmlformats.org/drawingml/2006/picture">
+                <pic:pic xmlns:pic="http://schemas.openxmlformats.org/drawingml/2006/picture">
+                  <pic:nvPicPr>
+                    <pic:cNvPr id="12" name="Bildschirmfoto 2020-06-11 um 19.56.06.png"/>
+                    <pic:cNvPicPr/>
+                  </pic:nvPicPr>
+                  <pic:blipFill>
+                    <a:blip r:embed="rId14">
+                      <a:extLst>
+                        <a:ext uri="{28A0092B-C50C-407E-A947-70E740481C1C}">
+                          <a14:useLocalDpi xmlns:a14="http://schemas.microsoft.com/office/drawing/2010/main" val="0"/>
+                        </a:ext>
+                      </a:extLst>
+                    </a:blip>
+                    <a:stretch>
+                      <a:fillRect/>
+                    </a:stretch>
+                  </pic:blipFill>
+                  <pic:spPr>
+                    <a:xfrm>
+                      <a:off x="0" y="0"/>
+                      <a:ext cx="4503882" cy="2200275"/>
+                    </a:xfrm>
+                    <a:prstGeom prst="rect">
+                      <a:avLst/>
+                    </a:prstGeom>
+                  </pic:spPr>
+                </pic:pic>
+              </a:graphicData>
+            </a:graphic>
+            <wp14:sizeRelH relativeFrom="page">
+              <wp14:pctWidth>0</wp14:pctWidth>
+            </wp14:sizeRelH>
+            <wp14:sizeRelV relativeFrom="page">
+              <wp14:pctHeight>0</wp14:pctHeight>
+            </wp14:sizeRelV>
+          </wp:anchor>
+        </w:drawing>
+      </w:r>
+      <w:r>
+        <w:t>Projektplanung ist die systematische Informationsgewinnung über den zukünftigen Ablauf des Projektes und die gedankliche Vorwegnahme des notwendigen Handelns.</w:t>
+      </w:r>
+      <w:r>
+        <w:t xml:space="preserve"> Man versteht </w:t>
+      </w:r>
+    </w:p>
+    <w:p/>
+    <w:p>
+      <w:r>
+        <w:t>Also ist es die operative Planung des Projektablaufs mit dem Ziel, realistische Sollvorgaben für Aufwand, Kapazität und Termine zu ermitteln sowie Einzelschritte der Projektdurchführung festzulegen.</w:t>
+      </w:r>
+    </w:p>
+    <w:p>
+      <w:r>
+        <w:lastRenderedPageBreak/>
+        <w:t>Projektplanung ermöglicht:</w:t>
+      </w:r>
+    </w:p>
+    <w:p>
+      <w:pPr>
+        <w:pStyle w:val="Listenabsatz"/>
+        <w:numPr>
+          <w:ilvl w:val="0"/>
+          <w:numId w:val="1"/>
+        </w:numPr>
+      </w:pPr>
+      <w:r>
+        <w:t>Höhere Erfolgswahrscheinlichkeit der Zielerreichung</w:t>
+      </w:r>
+    </w:p>
+    <w:p>
+      <w:pPr>
+        <w:pStyle w:val="Listenabsatz"/>
+        <w:numPr>
+          <w:ilvl w:val="0"/>
+          <w:numId w:val="1"/>
+        </w:numPr>
+      </w:pPr>
+      <w:r>
+        <w:t>Die Verminderung des Projektrisikos</w:t>
+      </w:r>
+    </w:p>
+    <w:p>
+      <w:pPr>
+        <w:pStyle w:val="Listenabsatz"/>
+        <w:numPr>
+          <w:ilvl w:val="0"/>
+          <w:numId w:val="1"/>
+        </w:numPr>
+      </w:pPr>
+      <w:r>
+        <w:t>Die Ermittlung der kritischen Arbeitspakete im Projekt</w:t>
+      </w:r>
+    </w:p>
+    <w:p>
+      <w:pPr>
+        <w:pStyle w:val="Listenabsatz"/>
+        <w:numPr>
+          <w:ilvl w:val="0"/>
+          <w:numId w:val="1"/>
+        </w:numPr>
+      </w:pPr>
+      <w:r>
+        <w:t>Den zielgerichteten Einsatz aller Projektressourcen</w:t>
+      </w:r>
+    </w:p>
+    <w:p>
+      <w:pPr>
+        <w:pStyle w:val="Listenabsatz"/>
+        <w:numPr>
+          <w:ilvl w:val="0"/>
+          <w:numId w:val="1"/>
+        </w:numPr>
+      </w:pPr>
+      <w:r>
+        <w:t>Sichere Aussagen zum Projektablauf</w:t>
+      </w:r>
+    </w:p>
+    <w:p>
+      <w:r>
+        <w:t>Bei unzureichender Projektplanung entsteht Projektmisserfolg mit: Terminverzögerung, Qualitätsmangeln, Kostenüberschreitungen etc.</w:t>
+      </w:r>
+    </w:p>
+    <w:p/>
+    <w:p>
+      <w:r>
+        <w:t>Planungsarten:</w:t>
+      </w:r>
+    </w:p>
+    <w:p>
+      <w:pPr>
+        <w:pStyle w:val="Listenabsatz"/>
+        <w:numPr>
+          <w:ilvl w:val="0"/>
+          <w:numId w:val="1"/>
+        </w:numPr>
+      </w:pPr>
+      <w:r>
+        <w:t>Neuplanung</w:t>
+      </w:r>
+    </w:p>
+    <w:p>
+      <w:pPr>
+        <w:pStyle w:val="Listenabsatz"/>
+        <w:numPr>
+          <w:ilvl w:val="1"/>
+          <w:numId w:val="1"/>
+        </w:numPr>
+      </w:pPr>
+      <w:r>
+        <w:t>Neues, bisher noch nicht durchgeführtes Projekt</w:t>
+      </w:r>
+    </w:p>
+    <w:p>
+      <w:pPr>
+        <w:pStyle w:val="Listenabsatz"/>
+        <w:numPr>
+          <w:ilvl w:val="0"/>
+          <w:numId w:val="1"/>
+        </w:numPr>
+      </w:pPr>
+      <w:r>
+        <w:t>Anpassungsplanung</w:t>
+      </w:r>
+    </w:p>
+    <w:p>
+      <w:pPr>
+        <w:pStyle w:val="Listenabsatz"/>
+        <w:numPr>
+          <w:ilvl w:val="1"/>
+          <w:numId w:val="1"/>
+        </w:numPr>
+      </w:pPr>
+      <w:r>
+        <w:t>Anpassungsplanung umfasst sämtliche Planungsaktivitäten die durch veränderte Einflussgrößen anfallen</w:t>
+      </w:r>
+    </w:p>
+    <w:p>
+      <w:pPr>
+        <w:pStyle w:val="Listenabsatz"/>
+        <w:numPr>
+          <w:ilvl w:val="0"/>
+          <w:numId w:val="1"/>
+        </w:numPr>
+      </w:pPr>
+      <w:r>
+        <w:t>Umplanung</w:t>
+      </w:r>
+    </w:p>
+    <w:p>
+      <w:pPr>
+        <w:pStyle w:val="Listenabsatz"/>
+        <w:numPr>
+          <w:ilvl w:val="1"/>
+          <w:numId w:val="1"/>
+        </w:numPr>
+      </w:pPr>
+      <w:r>
+        <w:t>Bereits in der Vergangenheit durchgeführtes Projekt</w:t>
+      </w:r>
+    </w:p>
+    <w:p>
+      <w:r>
+        <w:t>Planungselemente:</w:t>
+      </w:r>
+    </w:p>
+    <w:p>
+      <w:r>
+        <w:t>Zielplanung – welche messbaren Anforderungen müssen erfüllt sein (Pflichtenheft)</w:t>
+      </w:r>
+    </w:p>
+    <w:p>
+      <w:r>
+        <w:t>Strukturplanung – wie lässt sich das Projekt in sinnvolle überschaubare und notwendige Arbeitspakete gliedern</w:t>
+      </w:r>
+    </w:p>
+    <w:p>
+      <w:r>
+        <w:t>Ablaufplanung – In welcher Reihenfolge müssen die Arbeitspakete bearbeitet werden</w:t>
+      </w:r>
+    </w:p>
+    <w:p>
+      <w:r>
+        <w:t>Ressourcenplanung – Welche Ressourcen und Kapazitäten werden für welches Arbeitspaket benötigt</w:t>
+      </w:r>
+    </w:p>
+    <w:p>
+      <w:r>
+        <w:t>Terminplanung – Welche Arbeitspakete müssen von wem bis wann bearbeitet sein?</w:t>
+      </w:r>
+    </w:p>
+    <w:p/>
+    <w:p>
+      <w:r>
+        <w:t>Die oberen zusammen bilden die unten beiden:</w:t>
+      </w:r>
+    </w:p>
+    <w:p/>
+    <w:p>
+      <w:r>
+        <w:t>Kostenplanung – Welche Kosten entstehen wo, durch was oder wen und zu welchen Zeitpunkten?</w:t>
+      </w:r>
+    </w:p>
+    <w:p>
+      <w:r>
+        <w:t>Informationsplanung – Welche Informationen werden bis wann von wem benötigt</w:t>
+      </w:r>
+    </w:p>
+    <w:p/>
+    <w:p>
+      <w:r>
+        <w:t>Elemente des Projektstrukturplans:</w:t>
+      </w:r>
+    </w:p>
+    <w:p>
+      <w:pPr>
+        <w:pStyle w:val="Listenabsatz"/>
+        <w:numPr>
+          <w:ilvl w:val="0"/>
+          <w:numId w:val="1"/>
+        </w:numPr>
+      </w:pPr>
+      <w:r>
+        <w:t>Gliederung des Projektes in Teilaufgaben und Arbeitspakete</w:t>
+      </w:r>
+    </w:p>
+    <w:p>
+      <w:pPr>
+        <w:pStyle w:val="Listenabsatz"/>
+        <w:numPr>
+          <w:ilvl w:val="0"/>
+          <w:numId w:val="1"/>
+        </w:numPr>
+      </w:pPr>
+      <w:r>
+        <w:t>Teilaufgabe: Teil des Projektes, welches wiederum aufgegliedert werden kann</w:t>
+      </w:r>
+    </w:p>
+    <w:p>
+      <w:pPr>
+        <w:pStyle w:val="Listenabsatz"/>
+        <w:numPr>
+          <w:ilvl w:val="0"/>
+          <w:numId w:val="1"/>
+        </w:numPr>
+      </w:pPr>
+      <w:r>
+        <w:t>Regeln für ein Arbeitspaket:</w:t>
+      </w:r>
+    </w:p>
+    <w:p>
+      <w:pPr>
+        <w:pStyle w:val="Listenabsatz"/>
+        <w:numPr>
+          <w:ilvl w:val="1"/>
+          <w:numId w:val="1"/>
+        </w:numPr>
+      </w:pPr>
+      <w:r>
+        <w:t>Muss verantwortlichen haben</w:t>
+      </w:r>
+    </w:p>
+    <w:p>
+      <w:pPr>
+        <w:pStyle w:val="Listenabsatz"/>
+        <w:numPr>
+          <w:ilvl w:val="1"/>
+          <w:numId w:val="1"/>
+        </w:numPr>
+      </w:pPr>
+      <w:r>
+        <w:t>Umfang ist abhängig von Risiko</w:t>
+      </w:r>
+    </w:p>
+    <w:p>
+      <w:pPr>
+        <w:pStyle w:val="Listenabsatz"/>
+        <w:numPr>
+          <w:ilvl w:val="1"/>
+          <w:numId w:val="1"/>
+        </w:numPr>
+      </w:pPr>
+      <w:r>
+        <w:t>Umfasst einen möglichst geschlossenen, zu anderen Arbeitspaketen abgrenzbaren Leistungskatalog</w:t>
+      </w:r>
+    </w:p>
+    <w:p>
+      <w:pPr>
+        <w:pStyle w:val="Listenabsatz"/>
+        <w:numPr>
+          <w:ilvl w:val="1"/>
+          <w:numId w:val="1"/>
+        </w:numPr>
+      </w:pPr>
+      <w:r>
+        <w:t>Für jedes Arbeitspaket muss eine eindeutige Spezifikation formulierbar sein, deren Erfüllung auch überprüf bar ist</w:t>
+      </w:r>
+    </w:p>
+    <w:p>
+      <w:pPr>
+        <w:ind w:left="1080"/>
+      </w:pPr>
+    </w:p>
+    <w:p>
+      <w:proofErr w:type="spellStart"/>
+      <w:r>
+        <w:t>Objektorienterter</w:t>
+      </w:r>
+      <w:proofErr w:type="spellEnd"/>
+      <w:r>
+        <w:t xml:space="preserve"> Projektstrukturplan:</w:t>
+      </w:r>
+    </w:p>
+    <w:p>
+      <w:pPr>
+        <w:pStyle w:val="Listenabsatz"/>
+        <w:numPr>
+          <w:ilvl w:val="0"/>
+          <w:numId w:val="1"/>
+        </w:numPr>
+      </w:pPr>
+      <w:r>
+        <w:t>Einzelne Elemente sind Objekte wie Steuerwerk, Laufwerk oder Software, welche wieder Objekte als „Kinder“ haben. (Steuerwerk: Prozessor, Speicher, Stromversorgung)</w:t>
+      </w:r>
+    </w:p>
+    <w:p/>
+    <w:p>
+      <w:r>
+        <w:lastRenderedPageBreak/>
+        <w:t>Funktionsorientierter Projektstrukturplan:</w:t>
+      </w:r>
+    </w:p>
+    <w:p>
+      <w:pPr>
+        <w:pStyle w:val="Listenabsatz"/>
+        <w:numPr>
+          <w:ilvl w:val="0"/>
+          <w:numId w:val="1"/>
+        </w:numPr>
+      </w:pPr>
+      <w:r>
+        <w:t>Einzelne Elemente sind Funktionen, also Experten in einem Gebiet. Beispiel: Elektronikaufbau, Konstruktion und Prüftechnik. Welche als Kinder dann z.B.: Stromlaufplan, Schaltungssimulation, Entflechtung haben (Elektronikaufbau)</w:t>
+      </w:r>
+    </w:p>
+    <w:p/>
+    <w:p>
+      <w:r>
+        <w:t>Ablauforientierter Projektstrukturplan:</w:t>
+      </w:r>
+    </w:p>
+    <w:p>
+      <w:pPr>
+        <w:pStyle w:val="Listenabsatz"/>
+        <w:numPr>
+          <w:ilvl w:val="0"/>
+          <w:numId w:val="1"/>
+        </w:numPr>
+      </w:pPr>
+      <w:r>
+        <w:t>Einzelne Elemente sind Abläufe, welche wieder Abläufe als Kinder haben. (Beispiel: Planung, Entwicklung, Produktion. Mit Kindern der Planung: Studie, Funktionsentwurf, Testentwurf))</w:t>
+      </w:r>
+    </w:p>
+    <w:p/>
+    <w:p>
+      <w:r>
+        <w:t>In der Realität hat man einen gemischten Projektstrukturplan. Man hat also auf verschiedenen Ebenen, verschiedene Projektstrukturpläne.</w:t>
+      </w:r>
+    </w:p>
+    <w:p/>
+    <w:p>
+      <w:r>
+        <w:t>Man versucht wenig Schnittstellen in einem Projektstrukturplan zu bilden. Da dadurch mehr Aufwand und Komplexität entstehen.</w:t>
+      </w:r>
+    </w:p>
+    <w:p/>
+    <w:p>
+      <w:r>
+        <w:t>Ablaufplan beschreibt Abhängigkeiten und damit eine logische Sequenz der Arbeitspakete.</w:t>
+      </w:r>
+    </w:p>
+    <w:p>
+      <w:r>
+        <w:t>Ziel: Aufbauend auf der Planung der Projektstruktur soll die Gewinnung des Überblicks über die organisatorischen und technischen Zusammenhänge innerhalb eines Projektes mittels der Planung der Projektabläufe ermöglicht werden.</w:t>
+      </w:r>
+    </w:p>
+    <w:p>
+      <w:r>
+        <w:t>Hierfür analysiert man Abhängigkeiten zwischen Arbeitspaketen, Notwendige Zeitabstände und Schnittstellen der Arbeitspaketen.</w:t>
+      </w:r>
+    </w:p>
+    <w:p/>
+    <w:p>
+      <w:r>
+        <w:t>Meilensteine:</w:t>
+      </w:r>
+    </w:p>
+    <w:p>
+      <w:r>
+        <w:t>Sind wichtige Ereignisse im Projekt, die mit dem Erreichen eines Projektzwischenzieles verknüpft sind.</w:t>
+      </w:r>
+    </w:p>
+    <w:p>
+      <w:r>
+        <w:t>Sind ein wichtiges Instrument zur Projektüberwachung und Fortschrittskontrolle</w:t>
+      </w:r>
+    </w:p>
+    <w:p>
+      <w:r>
+        <w:t xml:space="preserve">Daumenregel bezüglich der Anzahl: Bei Projekten über 2 Jahre, </w:t>
+      </w:r>
+      <w:proofErr w:type="spellStart"/>
+      <w:r>
+        <w:t>wenns</w:t>
+      </w:r>
+      <w:proofErr w:type="spellEnd"/>
+      <w:r>
+        <w:t xml:space="preserve"> geht nicht über 10 Meilensteine.</w:t>
+      </w:r>
+    </w:p>
+    <w:p/>
+    <w:p>
+      <w:r>
+        <w:t xml:space="preserve">Aufgaben der </w:t>
+      </w:r>
+      <w:proofErr w:type="spellStart"/>
+      <w:r>
+        <w:t>Ressourceplanung</w:t>
+      </w:r>
+      <w:proofErr w:type="spellEnd"/>
+      <w:r>
+        <w:t>:</w:t>
+      </w:r>
+    </w:p>
+    <w:p>
+      <w:pPr>
+        <w:pStyle w:val="Listenabsatz"/>
+        <w:numPr>
+          <w:ilvl w:val="0"/>
+          <w:numId w:val="1"/>
+        </w:numPr>
+      </w:pPr>
+      <w:r>
+        <w:t>Ermittlung des Kap</w:t>
+      </w:r>
+      <w:r>
+        <w:t>a</w:t>
+      </w:r>
+      <w:r>
+        <w:t>zitätsbedarfs von Ressourcen im Hinblick auf Art, Menge, zeitliche Verteilung</w:t>
+      </w:r>
+    </w:p>
+    <w:p>
+      <w:pPr>
+        <w:pStyle w:val="Listenabsatz"/>
+        <w:numPr>
+          <w:ilvl w:val="0"/>
+          <w:numId w:val="1"/>
+        </w:numPr>
+      </w:pPr>
+      <w:r>
+        <w:t>Optimierung der Quantität und Qualität des Ressourceneinsatzes</w:t>
+      </w:r>
+    </w:p>
+    <w:p>
+      <w:pPr>
+        <w:pStyle w:val="Listenabsatz"/>
+        <w:numPr>
+          <w:ilvl w:val="0"/>
+          <w:numId w:val="1"/>
+        </w:numPr>
+      </w:pPr>
+      <w:r>
+        <w:t>Be</w:t>
+      </w:r>
+      <w:r>
+        <w:t>s</w:t>
+      </w:r>
+      <w:r>
+        <w:t>eitigung und Anpassungsmaßnahmen von Unter</w:t>
+      </w:r>
+      <w:r>
+        <w:t>- und Überbelastungen der Ressourcen</w:t>
+      </w:r>
+    </w:p>
+    <w:p>
+      <w:pPr>
+        <w:pStyle w:val="Listenabsatz"/>
+        <w:numPr>
+          <w:ilvl w:val="0"/>
+          <w:numId w:val="1"/>
+        </w:numPr>
+      </w:pPr>
+      <w:r>
+        <w:t>Unterschieden wird zwischen:</w:t>
+      </w:r>
+    </w:p>
+    <w:p>
+      <w:pPr>
+        <w:pStyle w:val="Listenabsatz"/>
+        <w:numPr>
+          <w:ilvl w:val="1"/>
+          <w:numId w:val="1"/>
+        </w:numPr>
+      </w:pPr>
+      <w:r>
+        <w:t>Personal</w:t>
+      </w:r>
+    </w:p>
+    <w:p>
+      <w:pPr>
+        <w:pStyle w:val="Listenabsatz"/>
+        <w:numPr>
+          <w:ilvl w:val="1"/>
+          <w:numId w:val="1"/>
+        </w:numPr>
+      </w:pPr>
+      <w:r>
+        <w:t>Sachmitteln und Material</w:t>
+      </w:r>
+    </w:p>
+    <w:p>
+      <w:pPr>
+        <w:pStyle w:val="Listenabsatz"/>
+        <w:numPr>
+          <w:ilvl w:val="1"/>
+          <w:numId w:val="1"/>
+        </w:numPr>
+      </w:pPr>
+      <w:r>
+        <w:t>Finanzmittel</w:t>
+      </w:r>
+    </w:p>
+    <w:p>
+      <w:r>
+        <w:t>Personalplanung:</w:t>
+      </w:r>
+    </w:p>
+    <w:p>
+      <w:pPr>
+        <w:pStyle w:val="Listenabsatz"/>
+        <w:numPr>
+          <w:ilvl w:val="0"/>
+          <w:numId w:val="1"/>
+        </w:numPr>
+      </w:pPr>
+      <w:r>
+        <w:t>Notwendige Qualifikation der Mitarbeiter</w:t>
+      </w:r>
+    </w:p>
+    <w:p>
+      <w:pPr>
+        <w:pStyle w:val="Listenabsatz"/>
+        <w:numPr>
+          <w:ilvl w:val="0"/>
+          <w:numId w:val="1"/>
+        </w:numPr>
+      </w:pPr>
+      <w:r>
+        <w:t>Vorhandene Eigenschaften der Mitarbeiter</w:t>
+      </w:r>
+    </w:p>
+    <w:p>
+      <w:pPr>
+        <w:pStyle w:val="Listenabsatz"/>
+        <w:numPr>
+          <w:ilvl w:val="0"/>
+          <w:numId w:val="1"/>
+        </w:numPr>
+      </w:pPr>
+      <w:r>
+        <w:t>Ab wann stehen welche Mitarbeiter zur Verfügung</w:t>
+      </w:r>
+    </w:p>
+    <w:p/>
+    <w:p/>
+    <w:p/>
+    <w:p>
+      <w:pPr>
+        <w:pStyle w:val="Listenabsatz"/>
+      </w:pPr>
+    </w:p>
+    <w:p>
+      <w:r>
+        <w:lastRenderedPageBreak/>
+        <w:t>Sachmittel- und Materialplanung:</w:t>
+      </w:r>
+    </w:p>
+    <w:p>
+      <w:r>
+        <w:t>Räumlichkeiten, Mobiliar, Büromaschinen, Fertigungsmaschinen etc.</w:t>
+      </w:r>
+    </w:p>
+    <w:p>
+      <w:r>
+        <w:t>Sachmittelplanung:</w:t>
+      </w:r>
+    </w:p>
+    <w:p>
+      <w:pPr>
+        <w:pStyle w:val="Listenabsatz"/>
+        <w:numPr>
+          <w:ilvl w:val="0"/>
+          <w:numId w:val="1"/>
+        </w:numPr>
+      </w:pPr>
+      <w:r>
+        <w:t>Eigene Bevorratung</w:t>
+      </w:r>
+    </w:p>
+    <w:p>
+      <w:pPr>
+        <w:pStyle w:val="Listenabsatz"/>
+        <w:numPr>
+          <w:ilvl w:val="0"/>
+          <w:numId w:val="1"/>
+        </w:numPr>
+      </w:pPr>
+      <w:r>
+        <w:t>Individuelle Erzeugung bzw. Lieferung</w:t>
+      </w:r>
+    </w:p>
+    <w:p>
+      <w:pPr>
+        <w:pStyle w:val="Listenabsatz"/>
+        <w:numPr>
+          <w:ilvl w:val="0"/>
+          <w:numId w:val="1"/>
+        </w:numPr>
+      </w:pPr>
+      <w:r>
+        <w:t>Miete bei Bedarf</w:t>
+      </w:r>
+    </w:p>
+    <w:p/>
+    <w:p>
+      <w:r>
+        <w:t>Materialplanung:</w:t>
+      </w:r>
+    </w:p>
+    <w:p>
+      <w:pPr>
+        <w:pStyle w:val="Listenabsatz"/>
+        <w:numPr>
+          <w:ilvl w:val="0"/>
+          <w:numId w:val="1"/>
+        </w:numPr>
+      </w:pPr>
+      <w:r>
+        <w:t>Material: Rohstoffe, Halb- und Fertigprodukte</w:t>
+      </w:r>
+    </w:p>
+    <w:p>
+      <w:pPr>
+        <w:pStyle w:val="Listenabsatz"/>
+        <w:numPr>
+          <w:ilvl w:val="0"/>
+          <w:numId w:val="1"/>
+        </w:numPr>
+      </w:pPr>
+      <w:r>
+        <w:t>Eigene Lagerhaltung</w:t>
+      </w:r>
+    </w:p>
+    <w:p>
+      <w:pPr>
+        <w:pStyle w:val="Listenabsatz"/>
+        <w:numPr>
+          <w:ilvl w:val="0"/>
+          <w:numId w:val="1"/>
+        </w:numPr>
+        <w:ind w:left="1440"/>
+      </w:pPr>
+      <w:r>
+        <w:t>Kauf bei Bedarf</w:t>
+      </w:r>
+    </w:p>
+    <w:p/>
+    <w:p>
+      <w:r>
+        <w:t>Optimierung des Ressourceneinsatzes</w:t>
+      </w:r>
+    </w:p>
+    <w:p>
+      <w:pPr>
+        <w:pStyle w:val="Listenabsatz"/>
+        <w:numPr>
+          <w:ilvl w:val="0"/>
+          <w:numId w:val="1"/>
+        </w:numPr>
+      </w:pPr>
+      <w:r>
+        <w:t>Termintreuer Ausgleich</w:t>
+      </w:r>
+    </w:p>
+    <w:p>
+      <w:pPr>
+        <w:pStyle w:val="Listenabsatz"/>
+        <w:numPr>
+          <w:ilvl w:val="1"/>
+          <w:numId w:val="1"/>
+        </w:numPr>
+      </w:pPr>
+      <w:r>
+        <w:t>Das Projektende darf nicht verschoben werden</w:t>
+      </w:r>
+    </w:p>
+    <w:p>
+      <w:pPr>
+        <w:pStyle w:val="Listenabsatz"/>
+        <w:numPr>
+          <w:ilvl w:val="1"/>
+          <w:numId w:val="1"/>
+        </w:numPr>
+      </w:pPr>
+      <w:r>
+        <w:t xml:space="preserve">Es wird eine gleichmäßige Kapazitätsauslastung angestrebt  </w:t>
+      </w:r>
+    </w:p>
+    <w:p>
+      <w:pPr>
+        <w:pStyle w:val="Listenabsatz"/>
+        <w:numPr>
+          <w:ilvl w:val="0"/>
+          <w:numId w:val="1"/>
+        </w:numPr>
+      </w:pPr>
+      <w:r>
+        <w:t>Kapazitätstreuer Ausgleich</w:t>
+      </w:r>
+      <w:r>
+        <w:t xml:space="preserve"> </w:t>
+      </w:r>
+    </w:p>
+    <w:p>
+      <w:pPr>
+        <w:pStyle w:val="Listenabsatz"/>
+        <w:numPr>
+          <w:ilvl w:val="1"/>
+          <w:numId w:val="1"/>
+        </w:numPr>
+      </w:pPr>
+      <w:r>
+        <w:t>Das</w:t>
+      </w:r>
+      <w:r>
+        <w:t>s</w:t>
+      </w:r>
+      <w:r>
+        <w:t xml:space="preserve"> Projekte kann sich verschieben</w:t>
+      </w:r>
+    </w:p>
+    <w:p>
+      <w:pPr>
+        <w:pStyle w:val="Listenabsatz"/>
+        <w:numPr>
+          <w:ilvl w:val="1"/>
+          <w:numId w:val="1"/>
+        </w:numPr>
+      </w:pPr>
+      <w:r>
+        <w:t>Es wird eine maximale Kapazitätsgrenze vorgegeben, die nicht überschritten werden darf</w:t>
+      </w:r>
+    </w:p>
+    <w:p>
+      <w:r>
+        <w:t>Aufgaben der Terminplanung:</w:t>
+      </w:r>
+    </w:p>
+    <w:p>
+      <w:pPr>
+        <w:pStyle w:val="Listenabsatz"/>
+        <w:numPr>
+          <w:ilvl w:val="0"/>
+          <w:numId w:val="1"/>
+        </w:numPr>
+      </w:pPr>
+      <w:r>
+        <w:t xml:space="preserve">Bei der Durchführung der Terminplanung steht die zeitliche Terminierung des </w:t>
+      </w:r>
+      <w:r>
+        <w:t>Projektablaufs</w:t>
+      </w:r>
+      <w:r>
+        <w:t xml:space="preserve"> im Mittelpunkt der Betrachtung</w:t>
+      </w:r>
+    </w:p>
+    <w:p>
+      <w:pPr>
+        <w:pStyle w:val="Listenabsatz"/>
+        <w:numPr>
+          <w:ilvl w:val="0"/>
+          <w:numId w:val="1"/>
+        </w:numPr>
+      </w:pPr>
+      <w:r>
+        <w:t>Dazu müssen insbesondere folgende Größen spezifiziert bzw. berechnet werden:</w:t>
+      </w:r>
+    </w:p>
+    <w:p>
+      <w:pPr>
+        <w:pStyle w:val="Listenabsatz"/>
+        <w:numPr>
+          <w:ilvl w:val="1"/>
+          <w:numId w:val="1"/>
+        </w:numPr>
+      </w:pPr>
+      <w:r>
+        <w:t>Vorgangsdauern</w:t>
+      </w:r>
+    </w:p>
+    <w:p>
+      <w:pPr>
+        <w:pStyle w:val="Listenabsatz"/>
+        <w:numPr>
+          <w:ilvl w:val="1"/>
+          <w:numId w:val="1"/>
+        </w:numPr>
+      </w:pPr>
+      <w:r>
+        <w:t>Anfangs- und Endtermine</w:t>
+      </w:r>
+    </w:p>
+    <w:p>
+      <w:pPr>
+        <w:pStyle w:val="Listenabsatz"/>
+        <w:numPr>
+          <w:ilvl w:val="1"/>
+          <w:numId w:val="1"/>
+        </w:numPr>
+      </w:pPr>
+      <w:r>
+        <w:t>Pufferzeiten</w:t>
+      </w:r>
+    </w:p>
+    <w:p>
+      <w:r>
+        <w:t>Die Terminplanung ist nicht als losgelöster, einmaliger Planungs</w:t>
+      </w:r>
+      <w:r>
+        <w:t>prozess, sondern vielmehr als iterativer Prozess zu verstehen.</w:t>
+      </w:r>
+    </w:p>
+    <w:p>
+      <w:r>
+        <w:t xml:space="preserve"> </w:t>
+      </w:r>
+    </w:p>
+    <w:p>
+      <w:pPr>
+        <w:rPr>
+          <w:b/>
+          <w:bCs/>
+        </w:rPr>
+      </w:pPr>
+      <w:proofErr w:type="spellStart"/>
+      <w:r>
+        <w:rPr>
+          <w:b/>
+          <w:bCs/>
+        </w:rPr>
+        <w:t>Probabilistische</w:t>
+      </w:r>
+      <w:proofErr w:type="spellEnd"/>
+      <w:r>
+        <w:rPr>
+          <w:b/>
+          <w:bCs/>
+        </w:rPr>
+        <w:t xml:space="preserve"> Vorgangsdauern: „Drei-Punkt“ Schätzmethode</w:t>
+      </w:r>
+      <w:r>
+        <w:rPr>
+          <w:b/>
+          <w:bCs/>
+        </w:rPr>
+        <w:t xml:space="preserve"> NACHARBEITEN!</w:t>
+      </w:r>
+    </w:p>
+    <w:p>
+      <w:pPr>
+        <w:rPr>
+          <w:b/>
+          <w:bCs/>
+        </w:rPr>
+      </w:pPr>
+    </w:p>
+    <w:p>
+      <w:r>
+        <w:t>Kostenplanung:</w:t>
+      </w:r>
+    </w:p>
+    <w:p>
+      <w:r>
+        <w:t>Allgemein:</w:t>
+      </w:r>
+    </w:p>
+    <w:p>
+      <w:pPr>
+        <w:pStyle w:val="Listenabsatz"/>
+        <w:numPr>
+          <w:ilvl w:val="0"/>
+          <w:numId w:val="1"/>
+        </w:numPr>
+      </w:pPr>
+      <w:r>
+        <w:t xml:space="preserve">Ermittlung der Projektkosten in einem Top-Down, </w:t>
+      </w:r>
+      <w:proofErr w:type="spellStart"/>
+      <w:r>
+        <w:t>Bottom-Up</w:t>
+      </w:r>
+      <w:proofErr w:type="spellEnd"/>
+      <w:r>
+        <w:t xml:space="preserve"> oder „Gegenstromverfahren“</w:t>
+      </w:r>
+    </w:p>
+    <w:p>
+      <w:pPr>
+        <w:pStyle w:val="Listenabsatz"/>
+        <w:numPr>
+          <w:ilvl w:val="0"/>
+          <w:numId w:val="1"/>
+        </w:numPr>
+      </w:pPr>
+      <w:r>
+        <w:t>Kostenplanung sollte in Zusammenarbeit mit dem internen Rechnungswesen erfolgen, um valide Größen für die Verrechnungssätze zu erhalten</w:t>
+      </w:r>
+    </w:p>
+    <w:p>
+      <w:pPr>
+        <w:pStyle w:val="Listenabsatz"/>
+        <w:numPr>
+          <w:ilvl w:val="0"/>
+          <w:numId w:val="1"/>
+        </w:numPr>
+      </w:pPr>
+      <w:r>
+        <w:t>Problem der Gemeinkostenverrechnung</w:t>
+      </w:r>
+    </w:p>
+    <w:p>
+      <w:r>
+        <w:t>Aufgaben und Ziele:</w:t>
+      </w:r>
+    </w:p>
+    <w:p>
+      <w:pPr>
+        <w:pStyle w:val="Listenabsatz"/>
+        <w:numPr>
+          <w:ilvl w:val="0"/>
+          <w:numId w:val="1"/>
+        </w:numPr>
+      </w:pPr>
+      <w:r>
+        <w:t>Sicherstellung der Wirtschaftlichkeit durch Vor- und Nachkalkulation</w:t>
+      </w:r>
+    </w:p>
+    <w:p>
+      <w:pPr>
+        <w:pStyle w:val="Listenabsatz"/>
+        <w:numPr>
+          <w:ilvl w:val="0"/>
+          <w:numId w:val="1"/>
+        </w:numPr>
+      </w:pPr>
+      <w:r>
+        <w:t>Heranziehen als Datenbasis für Projektentscheidungen und Projektauswahl</w:t>
+      </w:r>
+    </w:p>
+    <w:p>
+      <w:pPr>
+        <w:pStyle w:val="Listenabsatz"/>
+        <w:numPr>
+          <w:ilvl w:val="0"/>
+          <w:numId w:val="1"/>
+        </w:numPr>
+      </w:pPr>
+      <w:r>
+        <w:t>Festlegung des Projektbudget</w:t>
+      </w:r>
+    </w:p>
+    <w:p>
+      <w:pPr>
+        <w:pStyle w:val="Listenabsatz"/>
+        <w:numPr>
+          <w:ilvl w:val="0"/>
+          <w:numId w:val="1"/>
+        </w:numPr>
+      </w:pPr>
+      <w:r>
+        <w:t>Verfolgung der Kostenanfälle</w:t>
+      </w:r>
+    </w:p>
+    <w:p>
+      <w:pPr>
+        <w:pStyle w:val="Listenabsatz"/>
+        <w:numPr>
+          <w:ilvl w:val="0"/>
+          <w:numId w:val="1"/>
+        </w:numPr>
+      </w:pPr>
+      <w:r>
+        <w:t>Sicherstellung der Liquidität</w:t>
+      </w:r>
+    </w:p>
+    <w:p/>
+    <w:p>
+      <w:r>
+        <w:t xml:space="preserve">Zudem sollten die budgetierten Kosten im Zeitablauf über die Phasen des Projekts hinweg verteilt vorliegen. So lassen sich dann als Grundlage für das Controlling auch die </w:t>
+      </w:r>
+      <w:r>
+        <w:lastRenderedPageBreak/>
+        <w:t>Periodenkosten in Form einer Kostenganglinie und die kumulierten Kosten im Zeitablauf in Form einer Kostensummenlinie abbilden.</w:t>
+      </w:r>
+    </w:p>
+    <w:p/>
+    <w:p>
+      <w:r>
+        <w:t>Finanzmittelplanung:</w:t>
+      </w:r>
+    </w:p>
+    <w:p>
+      <w:pPr>
+        <w:rPr>
+          <w:b/>
+          <w:bCs/>
+        </w:rPr>
+      </w:pPr>
+      <w:r>
+        <w:t xml:space="preserve">Die Ein- und Auszahlungskurve ist S-Förmig. </w:t>
+      </w:r>
+      <w:r>
+        <w:t>Haben wir eine Unterdeckung, dann haben wir Finanzbedarf. Haben wir eine Überdeckung, haben wir einen Finanzüberschuss.</w:t>
+      </w:r>
     </w:p>
     <w:sectPr>
       <w:pgSz w:w="11900" w:h="16840"/>
@@ -3194,6 +5749,119 @@
 <file path=word/numbering.xml><?xml version="1.0" encoding="utf-8"?>
 <w:numbering xmlns:wpc="http://schemas.microsoft.com/office/word/2010/wordprocessingCanvas" xmlns:cx="http://schemas.microsoft.com/office/drawing/2014/chartex" xmlns:cx1="http://schemas.microsoft.com/office/drawing/2015/9/8/chartex" xmlns:cx2="http://schemas.microsoft.com/office/drawing/2015/10/21/chartex" xmlns:cx3="http://schemas.microsoft.com/office/drawing/2016/5/9/chartex" xmlns:cx4="http://schemas.microsoft.com/office/drawing/2016/5/10/chartex" xmlns:cx5="http://schemas.microsoft.com/office/drawing/2016/5/11/chartex" xmlns:cx6="http://schemas.microsoft.com/office/drawing/2016/5/12/chartex" xmlns:cx7="http://schemas.microsoft.com/office/drawing/2016/5/13/chartex" xmlns:cx8="http://schemas.microsoft.com/office/drawing/2016/5/14/chartex" xmlns:mc="http://schemas.openxmlformats.org/markup-compatibility/2006" xmlns:aink="http://schemas.microsoft.com/office/drawing/2016/ink" xmlns:am3d="http://schemas.microsoft.com/office/drawing/2017/model3d" xmlns:o="urn:schemas-microsoft-com:office:office" xmlns:r="http://schemas.openxmlformats.org/officeDocument/2006/relationships" xmlns:m="http://schemas.openxmlformats.org/officeDocument/2006/math" xmlns:v="urn:schemas-microsoft-com:vml" xmlns:wp14="http://schemas.microsoft.com/office/word/2010/wordprocessingDrawing" xmlns:wp="http://schemas.openxmlformats.org/drawingml/2006/wordprocessingDrawing" xmlns:w10="urn:schemas-microsoft-com:office:word" xmlns:w="http://schemas.openxmlformats.org/wordprocessingml/2006/main" xmlns:w14="http://schemas.microsoft.com/office/word/2010/wordml" xmlns:w15="http://schemas.microsoft.com/office/word/2012/wordml" xmlns:w16cex="http://schemas.microsoft.com/office/word/2018/wordml/cex" xmlns:w16cid="http://schemas.microsoft.com/office/word/2016/wordml/cid" xmlns:w16="http://schemas.microsoft.com/office/word/2018/wordml" xmlns:w16se="http://schemas.microsoft.com/office/word/2015/wordml/symex" xmlns:wpg="http://schemas.microsoft.com/office/word/2010/wordprocessingGroup" xmlns:wpi="http://schemas.microsoft.com/office/word/2010/wordprocessingInk" xmlns:wne="http://schemas.microsoft.com/office/word/2006/wordml" xmlns:wps="http://schemas.microsoft.com/office/word/2010/wordprocessingShape" mc:Ignorable="w14 w15 w16se w16cid w16 w16cex wp14">
   <w:abstractNum w:abstractNumId="0" w15:restartNumberingAfterBreak="0">
+    <w:nsid w:val="5B73107F"/>
+    <w:multiLevelType w:val="hybridMultilevel"/>
+    <w:tmpl w:val="0B7039D2"/>
+    <w:lvl w:ilvl="0" w:tplc="B028A55A">
+      <w:start w:val="5"/>
+      <w:numFmt w:val="bullet"/>
+      <w:lvlText w:val=""/>
+      <w:lvlJc w:val="left"/>
+      <w:pPr>
+        <w:ind w:left="720" w:hanging="360"/>
+      </w:pPr>
+      <w:rPr>
+        <w:rFonts w:ascii="Wingdings" w:eastAsiaTheme="minorHAnsi" w:hAnsi="Wingdings" w:cstheme="minorBidi" w:hint="default"/>
+      </w:rPr>
+    </w:lvl>
+    <w:lvl w:ilvl="1" w:tplc="04070003" w:tentative="1">
+      <w:start w:val="1"/>
+      <w:numFmt w:val="bullet"/>
+      <w:lvlText w:val="o"/>
+      <w:lvlJc w:val="left"/>
+      <w:pPr>
+        <w:ind w:left="1440" w:hanging="360"/>
+      </w:pPr>
+      <w:rPr>
+        <w:rFonts w:ascii="Courier New" w:hAnsi="Courier New" w:cs="Courier New" w:hint="default"/>
+      </w:rPr>
+    </w:lvl>
+    <w:lvl w:ilvl="2" w:tplc="04070005" w:tentative="1">
+      <w:start w:val="1"/>
+      <w:numFmt w:val="bullet"/>
+      <w:lvlText w:val=""/>
+      <w:lvlJc w:val="left"/>
+      <w:pPr>
+        <w:ind w:left="2160" w:hanging="360"/>
+      </w:pPr>
+      <w:rPr>
+        <w:rFonts w:ascii="Wingdings" w:hAnsi="Wingdings" w:hint="default"/>
+      </w:rPr>
+    </w:lvl>
+    <w:lvl w:ilvl="3" w:tplc="04070001" w:tentative="1">
+      <w:start w:val="1"/>
+      <w:numFmt w:val="bullet"/>
+      <w:lvlText w:val=""/>
+      <w:lvlJc w:val="left"/>
+      <w:pPr>
+        <w:ind w:left="2880" w:hanging="360"/>
+      </w:pPr>
+      <w:rPr>
+        <w:rFonts w:ascii="Symbol" w:hAnsi="Symbol" w:hint="default"/>
+      </w:rPr>
+    </w:lvl>
+    <w:lvl w:ilvl="4" w:tplc="04070003" w:tentative="1">
+      <w:start w:val="1"/>
+      <w:numFmt w:val="bullet"/>
+      <w:lvlText w:val="o"/>
+      <w:lvlJc w:val="left"/>
+      <w:pPr>
+        <w:ind w:left="3600" w:hanging="360"/>
+      </w:pPr>
+      <w:rPr>
+        <w:rFonts w:ascii="Courier New" w:hAnsi="Courier New" w:cs="Courier New" w:hint="default"/>
+      </w:rPr>
+    </w:lvl>
+    <w:lvl w:ilvl="5" w:tplc="04070005" w:tentative="1">
+      <w:start w:val="1"/>
+      <w:numFmt w:val="bullet"/>
+      <w:lvlText w:val=""/>
+      <w:lvlJc w:val="left"/>
+      <w:pPr>
+        <w:ind w:left="4320" w:hanging="360"/>
+      </w:pPr>
+      <w:rPr>
+        <w:rFonts w:ascii="Wingdings" w:hAnsi="Wingdings" w:hint="default"/>
+      </w:rPr>
+    </w:lvl>
+    <w:lvl w:ilvl="6" w:tplc="04070001" w:tentative="1">
+      <w:start w:val="1"/>
+      <w:numFmt w:val="bullet"/>
+      <w:lvlText w:val=""/>
+      <w:lvlJc w:val="left"/>
+      <w:pPr>
+        <w:ind w:left="5040" w:hanging="360"/>
+      </w:pPr>
+      <w:rPr>
+        <w:rFonts w:ascii="Symbol" w:hAnsi="Symbol" w:hint="default"/>
+      </w:rPr>
+    </w:lvl>
+    <w:lvl w:ilvl="7" w:tplc="04070003" w:tentative="1">
+      <w:start w:val="1"/>
+      <w:numFmt w:val="bullet"/>
+      <w:lvlText w:val="o"/>
+      <w:lvlJc w:val="left"/>
+      <w:pPr>
+        <w:ind w:left="5760" w:hanging="360"/>
+      </w:pPr>
+      <w:rPr>
+        <w:rFonts w:ascii="Courier New" w:hAnsi="Courier New" w:cs="Courier New" w:hint="default"/>
+      </w:rPr>
+    </w:lvl>
+    <w:lvl w:ilvl="8" w:tplc="04070005" w:tentative="1">
+      <w:start w:val="1"/>
+      <w:numFmt w:val="bullet"/>
+      <w:lvlText w:val=""/>
+      <w:lvlJc w:val="left"/>
+      <w:pPr>
+        <w:ind w:left="6480" w:hanging="360"/>
+      </w:pPr>
+      <w:rPr>
+        <w:rFonts w:ascii="Wingdings" w:hAnsi="Wingdings" w:hint="default"/>
+      </w:rPr>
+    </w:lvl>
+  </w:abstractNum>
+  <w:abstractNum w:abstractNumId="1" w15:restartNumberingAfterBreak="0">
     <w:nsid w:val="6F665A21"/>
     <w:multiLevelType w:val="hybridMultilevel"/>
     <w:tmpl w:val="047416C0"/>
@@ -3307,6 +5975,9 @@
     </w:lvl>
   </w:abstractNum>
   <w:num w:numId="1">
+    <w:abstractNumId w:val="1"/>
+  </w:num>
+  <w:num w:numId="2">
     <w:abstractNumId w:val="0"/>
   </w:num>
 </w:numbering>
@@ -4064,7 +6735,7 @@
 </file>
 
 <file path=customXml/itemProps1.xml><?xml version="1.0" encoding="utf-8"?>
-<ds:datastoreItem xmlns:ds="http://schemas.openxmlformats.org/officeDocument/2006/customXml" ds:itemID="{B91B46AD-D7C0-A849-8165-FF4B7752D825}">
+<ds:datastoreItem xmlns:ds="http://schemas.openxmlformats.org/officeDocument/2006/customXml" ds:itemID="{D9BC0CB8-007F-EE4F-84A4-39C88A360788}">
   <ds:schemaRefs>
     <ds:schemaRef ds:uri="http://schemas.openxmlformats.org/officeDocument/2006/bibliography"/>
   </ds:schemaRefs>

</xml_diff>